<commit_message>
Added Go-Live Button Screenshot
May still need a fake cursor
</commit_message>
<xml_diff>
--- a/Word/3.PassTwoDone-KelvinToReview/Chapter1_ForReview.docx
+++ b/Word/3.PassTwoDone-KelvinToReview/Chapter1_ForReview.docx
@@ -1,6 +1,6 @@
 
 <file path=word/document.xml><?xml version="1.0" encoding="utf-8"?>
-<w:document xmlns:wpc="http://schemas.microsoft.com/office/word/2010/wordprocessingCanvas" xmlns:cx="http://schemas.microsoft.com/office/drawing/2014/chartex" xmlns:cx1="http://schemas.microsoft.com/office/drawing/2015/9/8/chartex" xmlns:cx2="http://schemas.microsoft.com/office/drawing/2015/10/21/chartex" xmlns:cx3="http://schemas.microsoft.com/office/drawing/2016/5/9/chartex" xmlns:cx4="http://schemas.microsoft.com/office/drawing/2016/5/10/chartex" xmlns:cx5="http://schemas.microsoft.com/office/drawing/2016/5/11/chartex" xmlns:cx6="http://schemas.microsoft.com/office/drawing/2016/5/12/chartex" xmlns:cx7="http://schemas.microsoft.com/office/drawing/2016/5/13/chartex" xmlns:cx8="http://schemas.microsoft.com/office/drawing/2016/5/14/chartex" xmlns:mc="http://schemas.openxmlformats.org/markup-compatibility/2006" xmlns:aink="http://schemas.microsoft.com/office/drawing/2016/ink" xmlns:am3d="http://schemas.microsoft.com/office/drawing/2017/model3d" xmlns:o="urn:schemas-microsoft-com:office:office" xmlns:r="http://schemas.openxmlformats.org/officeDocument/2006/relationships" xmlns:m="http://schemas.openxmlformats.org/officeDocument/2006/math" xmlns:v="urn:schemas-microsoft-com:vml" xmlns:wp14="http://schemas.microsoft.com/office/word/2010/wordprocessingDrawing" xmlns:wp="http://schemas.openxmlformats.org/drawingml/2006/wordprocessingDrawing" xmlns:w10="urn:schemas-microsoft-com:office:word" xmlns:w="http://schemas.openxmlformats.org/wordprocessingml/2006/main" xmlns:w14="http://schemas.microsoft.com/office/word/2010/wordml" xmlns:w15="http://schemas.microsoft.com/office/word/2012/wordml" xmlns:w16cid="http://schemas.microsoft.com/office/word/2016/wordml/cid" xmlns:w16se="http://schemas.microsoft.com/office/word/2015/wordml/symex" xmlns:wpg="http://schemas.microsoft.com/office/word/2010/wordprocessingGroup" xmlns:wpi="http://schemas.microsoft.com/office/word/2010/wordprocessingInk" xmlns:wne="http://schemas.microsoft.com/office/word/2006/wordml" xmlns:wps="http://schemas.microsoft.com/office/word/2010/wordprocessingShape" mc:Ignorable="w14 w15 w16se w16cid wp14">
+<w:document xmlns:wpc="http://schemas.microsoft.com/office/word/2010/wordprocessingCanvas" xmlns:cx="http://schemas.microsoft.com/office/drawing/2014/chartex" xmlns:cx1="http://schemas.microsoft.com/office/drawing/2015/9/8/chartex" xmlns:cx2="http://schemas.microsoft.com/office/drawing/2015/10/21/chartex" xmlns:cx3="http://schemas.microsoft.com/office/drawing/2016/5/9/chartex" xmlns:cx4="http://schemas.microsoft.com/office/drawing/2016/5/10/chartex" xmlns:cx5="http://schemas.microsoft.com/office/drawing/2016/5/11/chartex" xmlns:cx6="http://schemas.microsoft.com/office/drawing/2016/5/12/chartex" xmlns:cx7="http://schemas.microsoft.com/office/drawing/2016/5/13/chartex" xmlns:cx8="http://schemas.microsoft.com/office/drawing/2016/5/14/chartex" xmlns:mc="http://schemas.openxmlformats.org/markup-compatibility/2006" xmlns:aink="http://schemas.microsoft.com/office/drawing/2016/ink" xmlns:am3d="http://schemas.microsoft.com/office/drawing/2017/model3d" xmlns:o="urn:schemas-microsoft-com:office:office" xmlns:r="http://schemas.openxmlformats.org/officeDocument/2006/relationships" xmlns:m="http://schemas.openxmlformats.org/officeDocument/2006/math" xmlns:v="urn:schemas-microsoft-com:vml" xmlns:wp14="http://schemas.microsoft.com/office/word/2010/wordprocessingDrawing" xmlns:wp="http://schemas.openxmlformats.org/drawingml/2006/wordprocessingDrawing" xmlns:w10="urn:schemas-microsoft-com:office:word" xmlns:w="http://schemas.openxmlformats.org/wordprocessingml/2006/main" xmlns:w14="http://schemas.microsoft.com/office/word/2010/wordml" xmlns:w15="http://schemas.microsoft.com/office/word/2012/wordml" xmlns:w16cex="http://schemas.microsoft.com/office/word/2018/wordml/cex" xmlns:w16cid="http://schemas.microsoft.com/office/word/2016/wordml/cid" xmlns:w16="http://schemas.microsoft.com/office/word/2018/wordml" xmlns:w16se="http://schemas.microsoft.com/office/word/2015/wordml/symex" xmlns:wpg="http://schemas.microsoft.com/office/word/2010/wordprocessingGroup" xmlns:wpi="http://schemas.microsoft.com/office/word/2010/wordprocessingInk" xmlns:wne="http://schemas.microsoft.com/office/word/2006/wordml" xmlns:wps="http://schemas.microsoft.com/office/word/2010/wordprocessingShape" mc:Ignorable="w14 w15 w16se w16cid w16 w16cex wp14">
   <w:body>
     <w:p>
       <w:pPr>
@@ -1500,7 +1500,6 @@
       <w:r>
         <w:t xml:space="preserve">The first line declares the file to be an HTML file. The block that follows within the </w:t>
       </w:r>
-      <w:proofErr w:type="gramStart"/>
       <w:r>
         <w:rPr>
           <w:rStyle w:val="CodeInline"/>
@@ -1508,7 +1507,6 @@
         </w:rPr>
         <w:t>&lt;!--</w:t>
       </w:r>
-      <w:proofErr w:type="gramEnd"/>
       <w:r>
         <w:t xml:space="preserve"> and </w:t>
       </w:r>
@@ -1537,7 +1535,7 @@
       <w:pPr>
         <w:pStyle w:val="BodyTextCont"/>
         <w:rPr>
-          <w:rFonts w:hint="eastAsia"/>
+          <w:ins w:id="0" w:author="Matthew T. Munson" w:date="2021-04-05T06:51:00Z"/>
         </w:rPr>
       </w:pPr>
       <w:r>
@@ -1567,13 +1565,82 @@
     </w:p>
     <w:p>
       <w:pPr>
+        <w:pStyle w:val="BodyTextCont"/>
+        <w:ind w:firstLine="0"/>
+        <w:rPr>
+          <w:rFonts w:hint="eastAsia"/>
+        </w:rPr>
+        <w:pPrChange w:id="1" w:author="Matthew T. Munson" w:date="2021-04-05T06:51:00Z">
+          <w:pPr>
+            <w:pStyle w:val="BodyTextCont"/>
+          </w:pPr>
+        </w:pPrChange>
+      </w:pPr>
+      <w:ins w:id="2" w:author="Matthew T. Munson" w:date="2021-04-05T06:52:00Z">
+        <w:r>
+          <w:rPr>
+            <w:noProof/>
+          </w:rPr>
+          <w:drawing>
+            <wp:inline distT="0" distB="0" distL="0" distR="0" wp14:anchorId="75975F88" wp14:editId="09E5B6B5">
+              <wp:extent cx="4625679" cy="817880"/>
+              <wp:effectExtent l="0" t="0" r="0" b="0"/>
+              <wp:docPr id="2" name="Picture 2" descr="Graphical user interface, text, application, email&#10;&#10;Description automatically generated"/>
+              <wp:cNvGraphicFramePr>
+                <a:graphicFrameLocks xmlns:a="http://schemas.openxmlformats.org/drawingml/2006/main" noChangeAspect="1"/>
+              </wp:cNvGraphicFramePr>
+              <a:graphic xmlns:a="http://schemas.openxmlformats.org/drawingml/2006/main">
+                <a:graphicData uri="http://schemas.openxmlformats.org/drawingml/2006/picture">
+                  <pic:pic xmlns:pic="http://schemas.openxmlformats.org/drawingml/2006/picture">
+                    <pic:nvPicPr>
+                      <pic:cNvPr id="2" name="Picture 2" descr="Graphical user interface, text, application, email&#10;&#10;Description automatically generated"/>
+                      <pic:cNvPicPr/>
+                    </pic:nvPicPr>
+                    <pic:blipFill rotWithShape="1">
+                      <a:blip r:embed="rId11" cstate="print">
+                        <a:extLst>
+                          <a:ext uri="{28A0092B-C50C-407E-A947-70E740481C1C}">
+                            <a14:useLocalDpi xmlns:a14="http://schemas.microsoft.com/office/drawing/2010/main" val="0"/>
+                          </a:ext>
+                        </a:extLst>
+                      </a:blip>
+                      <a:srcRect l="15524" t="73446" r="-2"/>
+                      <a:stretch/>
+                    </pic:blipFill>
+                    <pic:spPr bwMode="auto">
+                      <a:xfrm>
+                        <a:off x="0" y="0"/>
+                        <a:ext cx="4634689" cy="819473"/>
+                      </a:xfrm>
+                      <a:prstGeom prst="rect">
+                        <a:avLst/>
+                      </a:prstGeom>
+                      <a:ln>
+                        <a:noFill/>
+                      </a:ln>
+                      <a:extLst>
+                        <a:ext uri="{53640926-AAD7-44D8-BBD7-CCE9431645EC}">
+                          <a14:shadowObscured xmlns:a14="http://schemas.microsoft.com/office/drawing/2010/main"/>
+                        </a:ext>
+                      </a:extLst>
+                    </pic:spPr>
+                  </pic:pic>
+                </a:graphicData>
+              </a:graphic>
+            </wp:inline>
+          </w:drawing>
+        </w:r>
+      </w:ins>
+    </w:p>
+    <w:p>
+      <w:pPr>
         <w:pStyle w:val="FigureCaption"/>
         <w:rPr>
-          <w:ins w:id="0" w:author="Kelvin Sung" w:date="2021-04-03T17:07:00Z"/>
-        </w:rPr>
-      </w:pPr>
-      <w:commentRangeStart w:id="1"/>
-      <w:ins w:id="2" w:author="Kelvin Sung" w:date="2021-04-03T17:07:00Z">
+          <w:ins w:id="3" w:author="Kelvin Sung" w:date="2021-04-03T17:07:00Z"/>
+        </w:rPr>
+      </w:pPr>
+      <w:commentRangeStart w:id="4"/>
+      <w:ins w:id="5" w:author="Kelvin Sung" w:date="2021-04-03T17:07:00Z">
         <w:r>
           <w:t>Figure 1-</w:t>
         </w:r>
@@ -1587,18 +1654,18 @@
           <w:t xml:space="preserve">Click on the Go Live </w:t>
         </w:r>
       </w:ins>
-      <w:ins w:id="3" w:author="Kelvin Sung" w:date="2021-04-03T17:08:00Z">
+      <w:ins w:id="6" w:author="Kelvin Sung" w:date="2021-04-03T17:08:00Z">
         <w:r>
           <w:t>b</w:t>
         </w:r>
       </w:ins>
-      <w:ins w:id="4" w:author="Kelvin Sung" w:date="2021-04-03T17:07:00Z">
+      <w:ins w:id="7" w:author="Kelvin Sung" w:date="2021-04-03T17:07:00Z">
         <w:r>
           <w:t>utton to run a project</w:t>
         </w:r>
       </w:ins>
-      <w:commentRangeEnd w:id="1"/>
-      <w:ins w:id="5" w:author="Kelvin Sung" w:date="2021-04-05T06:28:00Z">
+      <w:commentRangeEnd w:id="4"/>
+      <w:ins w:id="8" w:author="Kelvin Sung" w:date="2021-04-05T06:28:00Z">
         <w:r>
           <w:rPr>
             <w:rStyle w:val="CommentReference"/>
@@ -1606,16 +1673,13 @@
             <w:i w:val="0"/>
             <w:noProof w:val="0"/>
           </w:rPr>
-          <w:commentReference w:id="1"/>
+          <w:commentReference w:id="4"/>
         </w:r>
       </w:ins>
     </w:p>
     <w:p>
       <w:pPr>
         <w:pStyle w:val="NoteTipCaution"/>
-        <w:rPr>
-          <w:rFonts w:hint="eastAsia"/>
-        </w:rPr>
       </w:pPr>
       <w:r>
         <w:rPr>
@@ -1720,6 +1784,7 @@
           <w:rFonts w:eastAsia="Arial"/>
           <w:noProof/>
         </w:rPr>
+        <w:lastRenderedPageBreak/>
         <w:drawing>
           <wp:inline distT="0" distB="0" distL="0" distR="0" wp14:anchorId="642EE21C" wp14:editId="0FD2E040">
             <wp:extent cx="2192054" cy="1240077"/>
@@ -1734,7 +1799,7 @@
                     <pic:cNvPicPr preferRelativeResize="0"/>
                   </pic:nvPicPr>
                   <pic:blipFill>
-                    <a:blip r:embed="rId14" cstate="print">
+                    <a:blip r:embed="rId15" cstate="print">
                       <a:extLst>
                         <a:ext uri="{28A0092B-C50C-407E-A947-70E740481C1C}">
                           <a14:useLocalDpi xmlns:a14="http://schemas.microsoft.com/office/drawing/2010/main" val="0"/>
@@ -1774,7 +1839,6 @@
         <w:pStyle w:val="FigureCaption"/>
       </w:pPr>
       <w:r>
-        <w:lastRenderedPageBreak/>
         <w:t>Figure 1-6. Running the simple HTML5 project</w:t>
       </w:r>
     </w:p>
@@ -1917,7 +1981,11 @@
         </w:rPr>
       </w:pPr>
       <w:r>
-        <w:t xml:space="preserve">There are several ways for you to follow along with this book. The most obvious is to enter the code into your project as you follow each step in the book. From a learning perspective, this is the most effective way to absorb the information presented; however, we understand that it may not be the most realistic because of the amount of code or debugging this approach may require. Alternatively, we recommend that you run and examine the source code of the completed project when you begin a new section. Doing so lets you preview the current section’s project, gives you a clear idea of the end goal, and lets you see what the project is trying to achieve. You may also find the completed project code useful when you have problems while building the code yourself, because </w:t>
+        <w:t xml:space="preserve">There are several ways for you to follow along with this book. The most obvious is to enter the code into your project as you follow each step in the book. From a learning perspective, this is the most effective way to absorb the information presented; however, we understand that it may not be the most realistic because of the amount of code or debugging this approach may </w:t>
+      </w:r>
+      <w:r>
+        <w:lastRenderedPageBreak/>
+        <w:t xml:space="preserve">require. Alternatively, we recommend that you run and examine the source code of the completed project when you begin a new section. Doing so lets you preview the current section’s project, gives you a clear idea of the end goal, and lets you see what the project is trying to achieve. You may also find the completed project code useful when you have problems while building the code yourself, because </w:t>
       </w:r>
       <w:r>
         <w:t xml:space="preserve">during difficult debugging situations </w:t>
@@ -1978,11 +2046,7 @@
         <w:t xml:space="preserve"> </w:t>
       </w:r>
       <w:r>
-        <w:t xml:space="preserve">(http://winmerge.org/) to be an excellent tool for comparing source code </w:t>
-      </w:r>
-      <w:r>
-        <w:lastRenderedPageBreak/>
-        <w:t xml:space="preserve">files and folders. Mac users can check out the </w:t>
+        <w:t xml:space="preserve">(http://winmerge.org/) to be an excellent tool for comparing source code files and folders. Mac users can check out the </w:t>
       </w:r>
       <w:proofErr w:type="spellStart"/>
       <w:r>
@@ -2082,6 +2146,7 @@
         <w:rPr>
           <w:i/>
         </w:rPr>
+        <w:lastRenderedPageBreak/>
         <w:t>Game mechanic(s)</w:t>
       </w:r>
       <w:r>
@@ -2099,7 +2164,6 @@
         <w:rPr>
           <w:i/>
         </w:rPr>
-        <w:lastRenderedPageBreak/>
         <w:t>Systems design</w:t>
       </w:r>
       <w:r>
@@ -2119,201 +2183,181 @@
           <w:i/>
           <w:iCs/>
         </w:rPr>
-        <w:t xml:space="preserve">Pull </w:t>
-      </w:r>
-      <w:proofErr w:type="gramStart"/>
+        <w:t>Pull The Pin</w:t>
+      </w:r>
+      <w:r>
+        <w:t xml:space="preserve"> from </w:t>
+      </w:r>
+      <w:proofErr w:type="spellStart"/>
+      <w:r>
+        <w:t>Popcore</w:t>
+      </w:r>
+      <w:proofErr w:type="spellEnd"/>
+      <w:r>
+        <w:t xml:space="preserve"> Games, for example, is a game with few systems and low complexity, while major genres like RTS games may have deeply complex and interrelated systems designs created and balanced by entire teams of designers. Game systems designs are often where the most hidden complexity of game design exists; as designers go through the exercise of defining all variables that contribute to an implementation of a game mechanic, it’s easy to become lost in a sea of complexity and balance dependencies. Systems that appear fairly simple to players may require many components working together and balanced perfectly against each other, and underestimating systems complexity is perhaps one of the biggest pitfalls encountered by new (and veteran!) game designers. Until you know what you’re getting into, always assume the systems you create will prove to be considerably more complex than you anticipate.</w:t>
+      </w:r>
+    </w:p>
+    <w:p>
+      <w:pPr>
+        <w:pStyle w:val="Bullet"/>
+        <w:rPr>
+          <w:rFonts w:hint="eastAsia"/>
+        </w:rPr>
+      </w:pPr>
+      <w:r>
+        <w:rPr>
+          <w:i/>
+        </w:rPr>
+        <w:t>Level design</w:t>
+      </w:r>
+      <w:r>
+        <w:t>: A game’s level design reflects the specific ways each of the other eight elements combine within the context of individual “chunks” of gameplay, where players must complete a certain chunk of objectives before continuing to the next section (some games may have only one level, while others will have dozens). Level designs within a single game can all be variations of the same core mechanic and systems design (games like Tetris and Bejeweled are examples of games with many levels all focusing on the same mechanic), while other games will mix and match mechanics and systems designs for variety among levels. Most games feature one primary mechanic and a game-spanning approach to systems design and will add minor variations between levels to keep things feeling fresh (changing environments, changing difficulty, adding time limits, increasing complexity, and the like), although occasionally games will introduce new levels that rely on completely separate mechanics and systems to surprise players and hold their interest. Great level design in games is a balance between creating “chunks” of play that showcase the mechanic and systems design and changing enough between these chunks to keep things interesting for players as they progress through the game (but not changing so much between chunks that the gameplay feels disjointed and disconnected).</w:t>
+      </w:r>
+    </w:p>
+    <w:p>
+      <w:pPr>
+        <w:pStyle w:val="Bullet"/>
+        <w:rPr>
+          <w:rFonts w:hint="eastAsia"/>
+        </w:rPr>
+      </w:pPr>
+      <w:r>
+        <w:rPr>
+          <w:i/>
+        </w:rPr>
+        <w:lastRenderedPageBreak/>
+        <w:t>Interaction model</w:t>
+      </w:r>
+      <w:r>
+        <w:t>: The interaction model is the combination of keys, buttons, controller sticks, touch gestures, and so on, used to interact with the game to accomplish tasks and the graphical user interfaces that support those interactions within the game world. Some game theorists break the game’s user interface (UI) design into a separate category (game UI includes things such as menu designs, item inventories, heads-up displays [HUDs]), but the interaction model is deeply connected to UI design, and it’s good practice to think of these two elements as inseparable. In the case of the RTS game referenced earlier, the interaction model includes the actions required to select objects in the game, to move those objects, to open menus and manage inventories, to save progress, to initiate combat, and to queue build tasks. The interaction model is completely independent of the mechanic and systems design and is concerned only with the physical actions the player must take to initiate behaviors (for example, click mouse button, press key, move stick, scroll wheel); the UI is the audiovisual or haptic feedback connected to those actions (onscreen buttons, menus, statuses, audio cues, vibrations, and the like).</w:t>
+      </w:r>
+    </w:p>
+    <w:p>
+      <w:pPr>
+        <w:pStyle w:val="Bullet"/>
+        <w:rPr>
+          <w:rFonts w:hint="eastAsia"/>
+        </w:rPr>
+      </w:pPr>
+      <w:r>
+        <w:rPr>
+          <w:i/>
+        </w:rPr>
+        <w:t>Game setting</w:t>
+      </w:r>
+      <w:r>
+        <w:t xml:space="preserve">: Are you on an alien planet? In a fantasy world? In an abstract environment? The game setting is a critical part of the game experience and, in partnership with the audiovisual design, turns what would otherwise be a disconnected set of basic interactions into an engaging experience with context. Games settings need not be elaborate to be effective; the perennially popular puzzle game </w:t>
+      </w:r>
       <w:r>
         <w:rPr>
           <w:i/>
           <w:iCs/>
         </w:rPr>
-        <w:t>The</w:t>
-      </w:r>
-      <w:proofErr w:type="gramEnd"/>
+        <w:t>Tetris</w:t>
+      </w:r>
+      <w:r>
+        <w:t xml:space="preserve"> has a rather simple setting with no real narrative wrapper, but the combination of abstract setting, audiovisual design, and level design are uniquely well-matched and contribute significantly to the millions of hours players invest in the experience year after year.</w:t>
+      </w:r>
+    </w:p>
+    <w:p>
+      <w:pPr>
+        <w:pStyle w:val="Bullet"/>
+        <w:rPr>
+          <w:rFonts w:hint="eastAsia"/>
+        </w:rPr>
+      </w:pPr>
+      <w:r>
+        <w:rPr>
+          <w:i/>
+        </w:rPr>
+        <w:t>Visual design</w:t>
+      </w:r>
+      <w:r>
+        <w:t>: Video games exist in a largely visual medium, so it’s not surprising that companies frequently spend as much or more on the visual design of their games as they spend on the technical execution of the code. Large games are aggregations of thousands of visual assets, including environments, characters, objects, animations, and cinematics; even small casual games generally ship with hundreds or thousands of individual visual elements. Each object a player interacts with in the game must be a unique asset, and if that asset includes more complex animation than just moving it from one location on the screen to another or changing the scale or opacity, the object most likely will need to be animated by an artist. Game graphics need not be photorealistic or stylistically elaborate to be visually excellent or to effectively represent the setting (many games intentionally utilize a simplistic visual style), but the best games consider art direction and visual style to be core to the player experience, and visual choices will be intentional and well-matched to the game setting and mechanic.</w:t>
+      </w:r>
+    </w:p>
+    <w:p>
+      <w:pPr>
+        <w:pStyle w:val="Bullet"/>
+        <w:rPr>
+          <w:rFonts w:hint="eastAsia"/>
+        </w:rPr>
+      </w:pPr>
+      <w:r>
+        <w:rPr>
+          <w:i/>
+        </w:rPr>
+        <w:t>Audio design</w:t>
+      </w:r>
+      <w:r>
+        <w:t xml:space="preserve">: This includes music and sound effects, ambient background sounds, and all sounds connected to player actions (select/use/swap item, open inventory, invoke menu, and the like). Audio design functions hand-in-hand with visual design to convey and reinforce game setting, and many new designers significantly underestimate the impact of sound to immerse players into game worlds. Imagine </w:t>
+      </w:r>
+      <w:r>
+        <w:rPr>
+          <w:i/>
+        </w:rPr>
+        <w:t>Star Wars</w:t>
+      </w:r>
+      <w:r>
+        <w:t xml:space="preserve"> (for example) without the music, the light saber sound effect, Darth Vader’s breathing, or R2D2’s characteristic beeps; the audio effects and musical score are as fundamental to the experience as the visuals.</w:t>
+      </w:r>
+    </w:p>
+    <w:p>
+      <w:pPr>
+        <w:pStyle w:val="Bullet"/>
+        <w:rPr>
+          <w:rFonts w:hint="eastAsia"/>
+        </w:rPr>
+      </w:pPr>
+      <w:r>
+        <w:rPr>
+          <w:i/>
+        </w:rPr>
+        <w:t>Meta-game</w:t>
+      </w:r>
+      <w:r>
+        <w:t>: The meta-game centers on how individual objectives come together to propel players through the game experience (often via scoring, unlocking individual levels in sequence, playing through a narrative, and the like). In many modern games, the meta-game is the narrative arc or story; players often don’t receive a “score” per se but rather reveal a linear or semi-linear story as they progress through game levels, driving forward to complete the story. Other games (especially social and competitive games) involve players “leveling up” their characters, which can happen as a result of playing through a game-spanning narrative experience or by simply venturing into the game world and undertaking individual challenges that grant experience points to characters. Other games, of course, continue focusing on scoring points or winning rounds against other players.</w:t>
+      </w:r>
+    </w:p>
+    <w:p>
+      <w:pPr>
+        <w:pStyle w:val="BodyTextCont"/>
+        <w:rPr>
+          <w:rFonts w:hint="eastAsia"/>
+        </w:rPr>
+      </w:pPr>
+      <w:r>
+        <w:t xml:space="preserve">The magic of video games typically arises from the interplay between these nine elements, and the most successful games finely balance each as part of a unified vision to ensure a harmonious experience; this balance will always be unique to each </w:t>
+      </w:r>
+      <w:r>
+        <w:lastRenderedPageBreak/>
+        <w:t xml:space="preserve">individual effort and is found in games ranging from Nintendo’s </w:t>
+      </w:r>
       <w:r>
         <w:rPr>
           <w:i/>
           <w:iCs/>
         </w:rPr>
-        <w:t xml:space="preserve"> Pin</w:t>
-      </w:r>
-      <w:r>
-        <w:t xml:space="preserve"> from </w:t>
-      </w:r>
-      <w:proofErr w:type="spellStart"/>
-      <w:r>
-        <w:t>Popcore</w:t>
-      </w:r>
-      <w:proofErr w:type="spellEnd"/>
-      <w:r>
-        <w:t xml:space="preserve"> Games, for example, is a game with few systems and low complexity, while major genres like RTS games may have deeply complex and interrelated systems designs created and balanced by entire teams of designers. Game systems designs are often where the most hidden complexity of game design exists; as designers go through the exercise of defining all variables that contribute to an implementation of a game mechanic, it’s easy to become lost in a sea of complexity and balance dependencies. Systems that appear fairly simple to players may require many components working together and balanced perfectly against each other, and underestimating systems complexity is perhaps one of the biggest pitfalls encountered by new (and veteran!) game designers. Until you know what you’re getting into, always assume the systems you create will prove to be considerably more complex than you anticipate.</w:t>
-      </w:r>
-    </w:p>
-    <w:p>
-      <w:pPr>
-        <w:pStyle w:val="Bullet"/>
-        <w:rPr>
-          <w:rFonts w:hint="eastAsia"/>
-        </w:rPr>
-      </w:pPr>
-      <w:r>
-        <w:rPr>
-          <w:i/>
-        </w:rPr>
-        <w:t>Level design</w:t>
-      </w:r>
-      <w:r>
-        <w:t>: A game’s level design reflects the specific ways each of the other eight elements combine within the context of individual “chunks” of gameplay, where players must complete a certain chunk of objectives before continuing to the next section (some games may have only one level, while others will have dozens). Level designs within a single game can all be variations of the same core mechanic and systems design (games like Tetris and Bejeweled are examples of games with many levels all focusing on the same mechanic), while other games will mix and match mechanics and systems designs for variety among levels. Most games feature one primary mechanic and a game-spanning approach to systems design and will add minor variations between levels to keep things feeling fresh (changing environments, changing difficulty, adding time limits, increasing complexity, and the like), although occasionally games will introduce new levels that rely on completely separate mechanics and systems to surprise players and hold their interest. Great level design in games is a balance between creating “chunks” of play that showcase the mechanic and systems design and changing enough between these chunks to keep things interesting for players as they progress through the game (but not changing so much between chunks that the gameplay feels disjointed and disconnected).</w:t>
-      </w:r>
-    </w:p>
-    <w:p>
-      <w:pPr>
-        <w:pStyle w:val="Bullet"/>
-        <w:rPr>
-          <w:rFonts w:hint="eastAsia"/>
-        </w:rPr>
-      </w:pPr>
-      <w:r>
-        <w:rPr>
-          <w:i/>
-        </w:rPr>
-        <w:t>Interaction model</w:t>
-      </w:r>
-      <w:r>
-        <w:t xml:space="preserve">: The interaction model is the combination of keys, buttons, controller sticks, touch gestures, and so on, used to interact with the game to accomplish tasks and the graphical user interfaces that support those interactions within the game world. Some game theorists break the game’s user interface (UI) design into a separate category (game UI includes things such as menu designs, item inventories, heads-up displays [HUDs]), but the interaction model is deeply connected to UI design, and </w:t>
-      </w:r>
-      <w:proofErr w:type="gramStart"/>
-      <w:r>
-        <w:t>it’s</w:t>
-      </w:r>
-      <w:proofErr w:type="gramEnd"/>
-      <w:r>
-        <w:t xml:space="preserve"> good practice to think of these two elements as inseparable. In the case of the RTS game referenced earlier, the interaction model includes the actions required to select objects in the game, to move those objects, to open menus and manage inventories, to save progress, to initiate combat, and to queue build tasks. The interaction model is completely independent of the mechanic and systems design and is concerned only with the physical actions the player must take to initiate behaviors (for example, click mouse button, press key, move stick, scroll wheel); the UI is the audiovisual or haptic feedback connected to those actions (onscreen buttons, menus, statuses, audio cues, vibrations, and the like).</w:t>
-      </w:r>
-    </w:p>
-    <w:p>
-      <w:pPr>
-        <w:pStyle w:val="Bullet"/>
-        <w:rPr>
-          <w:rFonts w:hint="eastAsia"/>
-        </w:rPr>
-      </w:pPr>
-      <w:r>
-        <w:rPr>
-          <w:i/>
-        </w:rPr>
-        <w:lastRenderedPageBreak/>
-        <w:t>Game setting</w:t>
-      </w:r>
-      <w:r>
-        <w:t xml:space="preserve">: Are you on an alien planet? In a fantasy world? In an abstract environment? The game setting is a critical part of the game experience and, in partnership with the audiovisual design, turns what would otherwise be a disconnected set of basic interactions into an engaging experience with context. Games settings need not be elaborate to be effective; the perennially popular puzzle game </w:t>
+        <w:t>Animal Crossing</w:t>
+      </w:r>
+      <w:r>
+        <w:t xml:space="preserve"> to Rockstar’s </w:t>
       </w:r>
       <w:r>
         <w:rPr>
           <w:i/>
           <w:iCs/>
         </w:rPr>
-        <w:t>Tetris</w:t>
-      </w:r>
-      <w:r>
-        <w:t xml:space="preserve"> has a rather simple setting with no real narrative wrapper, but the combination of abstract setting, audiovisual design, and level design are uniquely well-matched and contribute significantly to the millions of hours players invest in the experience year after year.</w:t>
-      </w:r>
-    </w:p>
-    <w:p>
-      <w:pPr>
-        <w:pStyle w:val="Bullet"/>
-        <w:rPr>
-          <w:rFonts w:hint="eastAsia"/>
-        </w:rPr>
-      </w:pPr>
-      <w:r>
-        <w:rPr>
-          <w:i/>
-        </w:rPr>
-        <w:t>Visual design</w:t>
-      </w:r>
-      <w:r>
-        <w:t>: Video games exist in a largely visual medium, so it’s not surprising that companies frequently spend as much or more on the visual design of their games as they spend on the technical execution of the code. Large games are aggregations of thousands of visual assets, including environments, characters, objects, animations, and cinematics; even small casual games generally ship with hundreds or thousands of individual visual elements. Each object a player interacts with in the game must be a unique asset, and if that asset includes more complex animation than just moving it from one location on the screen to another or changing the scale or opacity, the object most likely will need to be animated by an artist. Game graphics need not be photorealistic or stylistically elaborate to be visually excellent or to effectively represent the setting (many games intentionally utilize a simplistic visual style), but the best games consider art direction and visual style to be core to the player experience, and visual choices will be intentional and well-matched to the game setting and mechanic.</w:t>
-      </w:r>
-    </w:p>
-    <w:p>
-      <w:pPr>
-        <w:pStyle w:val="Bullet"/>
-        <w:rPr>
-          <w:rFonts w:hint="eastAsia"/>
-        </w:rPr>
-      </w:pPr>
-      <w:r>
-        <w:rPr>
-          <w:i/>
-        </w:rPr>
-        <w:t>Audio design</w:t>
-      </w:r>
-      <w:r>
-        <w:t xml:space="preserve">: This includes music and sound effects, ambient background sounds, and all sounds connected to player actions (select/use/swap item, open inventory, invoke menu, and the like). Audio design functions hand-in-hand with visual design to convey and reinforce game setting, and many new designers significantly underestimate the impact of sound to immerse players into game worlds. Imagine </w:t>
-      </w:r>
-      <w:r>
-        <w:rPr>
-          <w:i/>
-        </w:rPr>
-        <w:t>Star Wars</w:t>
-      </w:r>
-      <w:r>
-        <w:t xml:space="preserve"> (for example) without the music, the light saber sound effect, Darth Vader’s breathing, or R2D2’s characteristic beeps; the audio effects and musical score are as fundamental to the experience as the visuals.</w:t>
-      </w:r>
-    </w:p>
-    <w:p>
-      <w:pPr>
-        <w:pStyle w:val="Bullet"/>
-        <w:rPr>
-          <w:rFonts w:hint="eastAsia"/>
-        </w:rPr>
-      </w:pPr>
-      <w:r>
-        <w:rPr>
-          <w:i/>
-        </w:rPr>
-        <w:t>Meta-game</w:t>
-      </w:r>
-      <w:r>
-        <w:t>: The meta-game centers on how individual objectives come together to propel players through the game experience (often via scoring, unlocking individual levels in sequence, playing through a narrative, and the like). In many modern games, the meta-game is the narrative arc or story; players often don’t receive a “score” per se but rather reveal a linear or semi-linear story as they progress through game levels, driving forward to complete the story. Other games (especially social and competitive games) involve players “leveling up” their characters, which can happen as a result of playing through a game-spanning narrative experience or by simply venturing into the game world and undertaking individual challenges that grant experience points to characters. Other games, of course, continue focusing on scoring points or winning rounds against other players.</w:t>
-      </w:r>
-    </w:p>
-    <w:p>
-      <w:pPr>
-        <w:pStyle w:val="BodyTextCont"/>
-        <w:rPr>
-          <w:rFonts w:hint="eastAsia"/>
-        </w:rPr>
-      </w:pPr>
-      <w:r>
-        <w:t xml:space="preserve">The magic of video games typically arises from the interplay between these nine elements, and the most successful games finely balance each as part of a unified vision to ensure a harmonious experience; this balance will always be unique to each individual effort and is found in games ranging from Nintendo’s </w:t>
+        <w:t xml:space="preserve">Red Dead Redemption 2. </w:t>
+      </w:r>
+      <w:r>
+        <w:t>The core game mechanic in many successful games is often a variation on one or more fairly simple, common themes (</w:t>
       </w:r>
       <w:r>
         <w:rPr>
           <w:i/>
           <w:iCs/>
         </w:rPr>
-        <w:t>Animal Crossing</w:t>
-      </w:r>
-      <w:r>
-        <w:t xml:space="preserve"> to Rockstar’s </w:t>
-      </w:r>
-      <w:r>
-        <w:rPr>
-          <w:i/>
-          <w:iCs/>
-        </w:rPr>
-        <w:t xml:space="preserve">Red Dead Redemption 2. </w:t>
-      </w:r>
-      <w:r>
-        <w:t>The core game mechanic in many successful games is often a variation on one or more fairly simple, common themes (</w:t>
-      </w:r>
-      <w:r>
-        <w:rPr>
-          <w:i/>
-          <w:iCs/>
-        </w:rPr>
         <w:t>Pull the Pin</w:t>
       </w:r>
       <w:r>
@@ -2325,7 +2369,6 @@
         <w:pStyle w:val="Heading1"/>
       </w:pPr>
       <w:r>
-        <w:lastRenderedPageBreak/>
         <w:t>References</w:t>
       </w:r>
     </w:p>
@@ -2649,8 +2692,6 @@
       <w:r>
         <w:t>https://www.khronos.org/webgl</w:t>
       </w:r>
-      <w:bookmarkStart w:id="6" w:name="_GoBack"/>
-      <w:bookmarkEnd w:id="6"/>
     </w:p>
     <w:p>
       <w:pPr>
@@ -2787,12 +2828,12 @@
     </w:p>
     <w:p/>
     <w:sectPr>
-      <w:headerReference w:type="even" r:id="rId15"/>
-      <w:headerReference w:type="default" r:id="rId16"/>
-      <w:footerReference w:type="even" r:id="rId17"/>
-      <w:footerReference w:type="default" r:id="rId18"/>
-      <w:headerReference w:type="first" r:id="rId19"/>
-      <w:footerReference w:type="first" r:id="rId20"/>
+      <w:headerReference w:type="even" r:id="rId16"/>
+      <w:headerReference w:type="default" r:id="rId17"/>
+      <w:footerReference w:type="even" r:id="rId18"/>
+      <w:footerReference w:type="default" r:id="rId19"/>
+      <w:headerReference w:type="first" r:id="rId20"/>
+      <w:footerReference w:type="first" r:id="rId21"/>
       <w:pgSz w:w="10800" w:h="13320" w:code="64"/>
       <w:pgMar w:top="540" w:right="1080" w:bottom="540" w:left="1080" w:header="540" w:footer="547" w:gutter="0"/>
       <w:cols w:space="720"/>
@@ -2804,8 +2845,8 @@
 </file>
 
 <file path=word/comments.xml><?xml version="1.0" encoding="utf-8"?>
-<w:comments xmlns:wpc="http://schemas.microsoft.com/office/word/2010/wordprocessingCanvas" xmlns:cx="http://schemas.microsoft.com/office/drawing/2014/chartex" xmlns:cx1="http://schemas.microsoft.com/office/drawing/2015/9/8/chartex" xmlns:cx2="http://schemas.microsoft.com/office/drawing/2015/10/21/chartex" xmlns:cx3="http://schemas.microsoft.com/office/drawing/2016/5/9/chartex" xmlns:cx4="http://schemas.microsoft.com/office/drawing/2016/5/10/chartex" xmlns:cx5="http://schemas.microsoft.com/office/drawing/2016/5/11/chartex" xmlns:cx6="http://schemas.microsoft.com/office/drawing/2016/5/12/chartex" xmlns:cx7="http://schemas.microsoft.com/office/drawing/2016/5/13/chartex" xmlns:cx8="http://schemas.microsoft.com/office/drawing/2016/5/14/chartex" xmlns:mc="http://schemas.openxmlformats.org/markup-compatibility/2006" xmlns:aink="http://schemas.microsoft.com/office/drawing/2016/ink" xmlns:am3d="http://schemas.microsoft.com/office/drawing/2017/model3d" xmlns:o="urn:schemas-microsoft-com:office:office" xmlns:r="http://schemas.openxmlformats.org/officeDocument/2006/relationships" xmlns:m="http://schemas.openxmlformats.org/officeDocument/2006/math" xmlns:v="urn:schemas-microsoft-com:vml" xmlns:wp14="http://schemas.microsoft.com/office/word/2010/wordprocessingDrawing" xmlns:wp="http://schemas.openxmlformats.org/drawingml/2006/wordprocessingDrawing" xmlns:w10="urn:schemas-microsoft-com:office:word" xmlns:w="http://schemas.openxmlformats.org/wordprocessingml/2006/main" xmlns:w14="http://schemas.microsoft.com/office/word/2010/wordml" xmlns:w15="http://schemas.microsoft.com/office/word/2012/wordml" xmlns:w16cid="http://schemas.microsoft.com/office/word/2016/wordml/cid" xmlns:w16se="http://schemas.microsoft.com/office/word/2015/wordml/symex" xmlns:wpg="http://schemas.microsoft.com/office/word/2010/wordprocessingGroup" xmlns:wpi="http://schemas.microsoft.com/office/word/2010/wordprocessingInk" xmlns:wne="http://schemas.microsoft.com/office/word/2006/wordml" xmlns:wps="http://schemas.microsoft.com/office/word/2010/wordprocessingShape" mc:Ignorable="w14 w15 w16se w16cid wp14">
-  <w:comment w:id="1" w:author="Kelvin Sung" w:date="2021-04-05T06:28:00Z" w:initials="KS">
+<w:comments xmlns:wpc="http://schemas.microsoft.com/office/word/2010/wordprocessingCanvas" xmlns:cx="http://schemas.microsoft.com/office/drawing/2014/chartex" xmlns:cx1="http://schemas.microsoft.com/office/drawing/2015/9/8/chartex" xmlns:cx2="http://schemas.microsoft.com/office/drawing/2015/10/21/chartex" xmlns:cx3="http://schemas.microsoft.com/office/drawing/2016/5/9/chartex" xmlns:cx4="http://schemas.microsoft.com/office/drawing/2016/5/10/chartex" xmlns:cx5="http://schemas.microsoft.com/office/drawing/2016/5/11/chartex" xmlns:cx6="http://schemas.microsoft.com/office/drawing/2016/5/12/chartex" xmlns:cx7="http://schemas.microsoft.com/office/drawing/2016/5/13/chartex" xmlns:cx8="http://schemas.microsoft.com/office/drawing/2016/5/14/chartex" xmlns:mc="http://schemas.openxmlformats.org/markup-compatibility/2006" xmlns:aink="http://schemas.microsoft.com/office/drawing/2016/ink" xmlns:am3d="http://schemas.microsoft.com/office/drawing/2017/model3d" xmlns:o="urn:schemas-microsoft-com:office:office" xmlns:r="http://schemas.openxmlformats.org/officeDocument/2006/relationships" xmlns:m="http://schemas.openxmlformats.org/officeDocument/2006/math" xmlns:v="urn:schemas-microsoft-com:vml" xmlns:wp14="http://schemas.microsoft.com/office/word/2010/wordprocessingDrawing" xmlns:wp="http://schemas.openxmlformats.org/drawingml/2006/wordprocessingDrawing" xmlns:w10="urn:schemas-microsoft-com:office:word" xmlns:w="http://schemas.openxmlformats.org/wordprocessingml/2006/main" xmlns:w14="http://schemas.microsoft.com/office/word/2010/wordml" xmlns:w15="http://schemas.microsoft.com/office/word/2012/wordml" xmlns:w16cex="http://schemas.microsoft.com/office/word/2018/wordml/cex" xmlns:w16cid="http://schemas.microsoft.com/office/word/2016/wordml/cid" xmlns:w16="http://schemas.microsoft.com/office/word/2018/wordml" xmlns:w16se="http://schemas.microsoft.com/office/word/2015/wordml/symex" xmlns:wpg="http://schemas.microsoft.com/office/word/2010/wordprocessingGroup" xmlns:wpi="http://schemas.microsoft.com/office/word/2010/wordprocessingInk" xmlns:wne="http://schemas.microsoft.com/office/word/2006/wordml" xmlns:wps="http://schemas.microsoft.com/office/word/2010/wordprocessingShape" mc:Ignorable="w14 w15 w16se w16cid w16 w16cex wp14">
+  <w:comment w:id="4" w:author="Kelvin Sung" w:date="2021-04-05T06:28:00Z" w:initials="KS">
     <w:p>
       <w:pPr>
         <w:pStyle w:val="CommentText"/>
@@ -2825,27 +2866,19 @@
 </file>
 
 <file path=word/commentsExtended.xml><?xml version="1.0" encoding="utf-8"?>
-<w15:commentsEx xmlns:wpc="http://schemas.microsoft.com/office/word/2010/wordprocessingCanvas" xmlns:cx="http://schemas.microsoft.com/office/drawing/2014/chartex" xmlns:cx1="http://schemas.microsoft.com/office/drawing/2015/9/8/chartex" xmlns:cx2="http://schemas.microsoft.com/office/drawing/2015/10/21/chartex" xmlns:cx3="http://schemas.microsoft.com/office/drawing/2016/5/9/chartex" xmlns:cx4="http://schemas.microsoft.com/office/drawing/2016/5/10/chartex" xmlns:cx5="http://schemas.microsoft.com/office/drawing/2016/5/11/chartex" xmlns:cx6="http://schemas.microsoft.com/office/drawing/2016/5/12/chartex" xmlns:cx7="http://schemas.microsoft.com/office/drawing/2016/5/13/chartex" xmlns:cx8="http://schemas.microsoft.com/office/drawing/2016/5/14/chartex" xmlns:mc="http://schemas.openxmlformats.org/markup-compatibility/2006" xmlns:aink="http://schemas.microsoft.com/office/drawing/2016/ink" xmlns:am3d="http://schemas.microsoft.com/office/drawing/2017/model3d" xmlns:o="urn:schemas-microsoft-com:office:office" xmlns:r="http://schemas.openxmlformats.org/officeDocument/2006/relationships" xmlns:m="http://schemas.openxmlformats.org/officeDocument/2006/math" xmlns:v="urn:schemas-microsoft-com:vml" xmlns:wp14="http://schemas.microsoft.com/office/word/2010/wordprocessingDrawing" xmlns:wp="http://schemas.openxmlformats.org/drawingml/2006/wordprocessingDrawing" xmlns:w10="urn:schemas-microsoft-com:office:word" xmlns:w="http://schemas.openxmlformats.org/wordprocessingml/2006/main" xmlns:w14="http://schemas.microsoft.com/office/word/2010/wordml" xmlns:w15="http://schemas.microsoft.com/office/word/2012/wordml" xmlns:w16cid="http://schemas.microsoft.com/office/word/2016/wordml/cid" xmlns:w16se="http://schemas.microsoft.com/office/word/2015/wordml/symex" xmlns:wpg="http://schemas.microsoft.com/office/word/2010/wordprocessingGroup" xmlns:wpi="http://schemas.microsoft.com/office/word/2010/wordprocessingInk" xmlns:wne="http://schemas.microsoft.com/office/word/2006/wordml" xmlns:wps="http://schemas.microsoft.com/office/word/2010/wordprocessingShape" mc:Ignorable="w14 w15 w16se w16cid wp14">
+<w15:commentsEx xmlns:wpc="http://schemas.microsoft.com/office/word/2010/wordprocessingCanvas" xmlns:cx="http://schemas.microsoft.com/office/drawing/2014/chartex" xmlns:cx1="http://schemas.microsoft.com/office/drawing/2015/9/8/chartex" xmlns:cx2="http://schemas.microsoft.com/office/drawing/2015/10/21/chartex" xmlns:cx3="http://schemas.microsoft.com/office/drawing/2016/5/9/chartex" xmlns:cx4="http://schemas.microsoft.com/office/drawing/2016/5/10/chartex" xmlns:cx5="http://schemas.microsoft.com/office/drawing/2016/5/11/chartex" xmlns:cx6="http://schemas.microsoft.com/office/drawing/2016/5/12/chartex" xmlns:cx7="http://schemas.microsoft.com/office/drawing/2016/5/13/chartex" xmlns:cx8="http://schemas.microsoft.com/office/drawing/2016/5/14/chartex" xmlns:mc="http://schemas.openxmlformats.org/markup-compatibility/2006" xmlns:aink="http://schemas.microsoft.com/office/drawing/2016/ink" xmlns:am3d="http://schemas.microsoft.com/office/drawing/2017/model3d" xmlns:o="urn:schemas-microsoft-com:office:office" xmlns:r="http://schemas.openxmlformats.org/officeDocument/2006/relationships" xmlns:m="http://schemas.openxmlformats.org/officeDocument/2006/math" xmlns:v="urn:schemas-microsoft-com:vml" xmlns:wp14="http://schemas.microsoft.com/office/word/2010/wordprocessingDrawing" xmlns:wp="http://schemas.openxmlformats.org/drawingml/2006/wordprocessingDrawing" xmlns:w10="urn:schemas-microsoft-com:office:word" xmlns:w="http://schemas.openxmlformats.org/wordprocessingml/2006/main" xmlns:w14="http://schemas.microsoft.com/office/word/2010/wordml" xmlns:w15="http://schemas.microsoft.com/office/word/2012/wordml" xmlns:w16cex="http://schemas.microsoft.com/office/word/2018/wordml/cex" xmlns:w16cid="http://schemas.microsoft.com/office/word/2016/wordml/cid" xmlns:w16="http://schemas.microsoft.com/office/word/2018/wordml" xmlns:w16se="http://schemas.microsoft.com/office/word/2015/wordml/symex" xmlns:wpg="http://schemas.microsoft.com/office/word/2010/wordprocessingGroup" xmlns:wpi="http://schemas.microsoft.com/office/word/2010/wordprocessingInk" xmlns:wne="http://schemas.microsoft.com/office/word/2006/wordml" xmlns:wps="http://schemas.microsoft.com/office/word/2010/wordprocessingShape" mc:Ignorable="w14 w15 w16se w16cid w16 w16cex wp14">
   <w15:commentEx w15:paraId="1BE4E090" w15:done="0"/>
 </w15:commentsEx>
 </file>
 
-<file path=word/commentsExtensible.xml><?xml version="1.0" encoding="utf-8"?>
-<w16cex:commentsExtensible xmlns:wpc="http://schemas.microsoft.com/office/word/2010/wordprocessingCanvas" xmlns:cx="http://schemas.microsoft.com/office/drawing/2014/chartex" xmlns:cx1="http://schemas.microsoft.com/office/drawing/2015/9/8/chartex" xmlns:cx2="http://schemas.microsoft.com/office/drawing/2015/10/21/chartex" xmlns:cx3="http://schemas.microsoft.com/office/drawing/2016/5/9/chartex" xmlns:cx4="http://schemas.microsoft.com/office/drawing/2016/5/10/chartex" xmlns:cx5="http://schemas.microsoft.com/office/drawing/2016/5/11/chartex" xmlns:cx6="http://schemas.microsoft.com/office/drawing/2016/5/12/chartex" xmlns:cx7="http://schemas.microsoft.com/office/drawing/2016/5/13/chartex" xmlns:cx8="http://schemas.microsoft.com/office/drawing/2016/5/14/chartex" xmlns:mc="http://schemas.openxmlformats.org/markup-compatibility/2006" xmlns:aink="http://schemas.microsoft.com/office/drawing/2016/ink" xmlns:am3d="http://schemas.microsoft.com/office/drawing/2017/model3d" xmlns:o="urn:schemas-microsoft-com:office:office" xmlns:r="http://schemas.openxmlformats.org/officeDocument/2006/relationships" xmlns:m="http://schemas.openxmlformats.org/officeDocument/2006/math" xmlns:v="urn:schemas-microsoft-com:vml" xmlns:wp14="http://schemas.microsoft.com/office/word/2010/wordprocessingDrawing" xmlns:wp="http://schemas.openxmlformats.org/drawingml/2006/wordprocessingDrawing" xmlns:w10="urn:schemas-microsoft-com:office:word" xmlns:w="http://schemas.openxmlformats.org/wordprocessingml/2006/main" xmlns:w14="http://schemas.microsoft.com/office/word/2010/wordml" xmlns:w15="http://schemas.microsoft.com/office/word/2012/wordml" xmlns:w16cex="http://schemas.microsoft.com/office/word/2018/wordml/cex" xmlns:w16cid="http://schemas.microsoft.com/office/word/2016/wordml/cid" xmlns:w16="http://schemas.microsoft.com/office/word/2018/wordml" xmlns:w16se="http://schemas.microsoft.com/office/word/2015/wordml/symex" xmlns:wpg="http://schemas.microsoft.com/office/word/2010/wordprocessingGroup" xmlns:wpi="http://schemas.microsoft.com/office/word/2010/wordprocessingInk" xmlns:wne="http://schemas.microsoft.com/office/word/2006/wordml" xmlns:wps="http://schemas.microsoft.com/office/word/2010/wordprocessingShape" mc:Ignorable="w14 w15 w16se w16cid w16 w16cex wp14">
-  <w16cex:commentExtensible w16cex:durableId="2414A6CB" w16cex:dateUtc="2021-04-05T03:57:00Z"/>
-  <w16cex:commentExtensible w16cex:durableId="2414A6D7" w16cex:dateUtc="2021-04-05T03:57:00Z"/>
-  <w16cex:commentExtensible w16cex:durableId="2414A8F5" w16cex:dateUtc="2021-04-05T04:07:00Z"/>
-</w16cex:commentsExtensible>
-</file>
-
 <file path=word/commentsIds.xml><?xml version="1.0" encoding="utf-8"?>
-<w16cid:commentsIds xmlns:wpc="http://schemas.microsoft.com/office/word/2010/wordprocessingCanvas" xmlns:cx="http://schemas.microsoft.com/office/drawing/2014/chartex" xmlns:cx1="http://schemas.microsoft.com/office/drawing/2015/9/8/chartex" xmlns:cx2="http://schemas.microsoft.com/office/drawing/2015/10/21/chartex" xmlns:cx3="http://schemas.microsoft.com/office/drawing/2016/5/9/chartex" xmlns:cx4="http://schemas.microsoft.com/office/drawing/2016/5/10/chartex" xmlns:cx5="http://schemas.microsoft.com/office/drawing/2016/5/11/chartex" xmlns:cx6="http://schemas.microsoft.com/office/drawing/2016/5/12/chartex" xmlns:cx7="http://schemas.microsoft.com/office/drawing/2016/5/13/chartex" xmlns:cx8="http://schemas.microsoft.com/office/drawing/2016/5/14/chartex" xmlns:mc="http://schemas.openxmlformats.org/markup-compatibility/2006" xmlns:aink="http://schemas.microsoft.com/office/drawing/2016/ink" xmlns:am3d="http://schemas.microsoft.com/office/drawing/2017/model3d" xmlns:o="urn:schemas-microsoft-com:office:office" xmlns:r="http://schemas.openxmlformats.org/officeDocument/2006/relationships" xmlns:m="http://schemas.openxmlformats.org/officeDocument/2006/math" xmlns:v="urn:schemas-microsoft-com:vml" xmlns:wp14="http://schemas.microsoft.com/office/word/2010/wordprocessingDrawing" xmlns:wp="http://schemas.openxmlformats.org/drawingml/2006/wordprocessingDrawing" xmlns:w10="urn:schemas-microsoft-com:office:word" xmlns:w="http://schemas.openxmlformats.org/wordprocessingml/2006/main" xmlns:w14="http://schemas.microsoft.com/office/word/2010/wordml" xmlns:w15="http://schemas.microsoft.com/office/word/2012/wordml" xmlns:w16cid="http://schemas.microsoft.com/office/word/2016/wordml/cid" xmlns:w16se="http://schemas.microsoft.com/office/word/2015/wordml/symex" xmlns:wpg="http://schemas.microsoft.com/office/word/2010/wordprocessingGroup" xmlns:wpi="http://schemas.microsoft.com/office/word/2010/wordprocessingInk" xmlns:wne="http://schemas.microsoft.com/office/word/2006/wordml" xmlns:wps="http://schemas.microsoft.com/office/word/2010/wordprocessingShape" mc:Ignorable="w14 w15 w16se w16cid wp14">
+<w16cid:commentsIds xmlns:wpc="http://schemas.microsoft.com/office/word/2010/wordprocessingCanvas" xmlns:cx="http://schemas.microsoft.com/office/drawing/2014/chartex" xmlns:cx1="http://schemas.microsoft.com/office/drawing/2015/9/8/chartex" xmlns:cx2="http://schemas.microsoft.com/office/drawing/2015/10/21/chartex" xmlns:cx3="http://schemas.microsoft.com/office/drawing/2016/5/9/chartex" xmlns:cx4="http://schemas.microsoft.com/office/drawing/2016/5/10/chartex" xmlns:cx5="http://schemas.microsoft.com/office/drawing/2016/5/11/chartex" xmlns:cx6="http://schemas.microsoft.com/office/drawing/2016/5/12/chartex" xmlns:cx7="http://schemas.microsoft.com/office/drawing/2016/5/13/chartex" xmlns:cx8="http://schemas.microsoft.com/office/drawing/2016/5/14/chartex" xmlns:mc="http://schemas.openxmlformats.org/markup-compatibility/2006" xmlns:aink="http://schemas.microsoft.com/office/drawing/2016/ink" xmlns:am3d="http://schemas.microsoft.com/office/drawing/2017/model3d" xmlns:o="urn:schemas-microsoft-com:office:office" xmlns:r="http://schemas.openxmlformats.org/officeDocument/2006/relationships" xmlns:m="http://schemas.openxmlformats.org/officeDocument/2006/math" xmlns:v="urn:schemas-microsoft-com:vml" xmlns:wp14="http://schemas.microsoft.com/office/word/2010/wordprocessingDrawing" xmlns:wp="http://schemas.openxmlformats.org/drawingml/2006/wordprocessingDrawing" xmlns:w10="urn:schemas-microsoft-com:office:word" xmlns:w="http://schemas.openxmlformats.org/wordprocessingml/2006/main" xmlns:w14="http://schemas.microsoft.com/office/word/2010/wordml" xmlns:w15="http://schemas.microsoft.com/office/word/2012/wordml" xmlns:w16cex="http://schemas.microsoft.com/office/word/2018/wordml/cex" xmlns:w16cid="http://schemas.microsoft.com/office/word/2016/wordml/cid" xmlns:w16="http://schemas.microsoft.com/office/word/2018/wordml" xmlns:w16se="http://schemas.microsoft.com/office/word/2015/wordml/symex" xmlns:wpg="http://schemas.microsoft.com/office/word/2010/wordprocessingGroup" xmlns:wpi="http://schemas.microsoft.com/office/word/2010/wordprocessingInk" xmlns:wne="http://schemas.microsoft.com/office/word/2006/wordml" xmlns:wps="http://schemas.microsoft.com/office/word/2010/wordprocessingShape" mc:Ignorable="w14 w15 w16se w16cid w16 w16cex wp14">
   <w16cid:commentId w16cid:paraId="1BE4E090" w16cid:durableId="24152CA0"/>
 </w16cid:commentsIds>
 </file>
 
 <file path=word/endnotes.xml><?xml version="1.0" encoding="utf-8"?>
-<w:endnotes xmlns:wpc="http://schemas.microsoft.com/office/word/2010/wordprocessingCanvas" xmlns:cx="http://schemas.microsoft.com/office/drawing/2014/chartex" xmlns:cx1="http://schemas.microsoft.com/office/drawing/2015/9/8/chartex" xmlns:cx2="http://schemas.microsoft.com/office/drawing/2015/10/21/chartex" xmlns:cx3="http://schemas.microsoft.com/office/drawing/2016/5/9/chartex" xmlns:cx4="http://schemas.microsoft.com/office/drawing/2016/5/10/chartex" xmlns:cx5="http://schemas.microsoft.com/office/drawing/2016/5/11/chartex" xmlns:cx6="http://schemas.microsoft.com/office/drawing/2016/5/12/chartex" xmlns:cx7="http://schemas.microsoft.com/office/drawing/2016/5/13/chartex" xmlns:cx8="http://schemas.microsoft.com/office/drawing/2016/5/14/chartex" xmlns:mc="http://schemas.openxmlformats.org/markup-compatibility/2006" xmlns:aink="http://schemas.microsoft.com/office/drawing/2016/ink" xmlns:am3d="http://schemas.microsoft.com/office/drawing/2017/model3d" xmlns:o="urn:schemas-microsoft-com:office:office" xmlns:r="http://schemas.openxmlformats.org/officeDocument/2006/relationships" xmlns:m="http://schemas.openxmlformats.org/officeDocument/2006/math" xmlns:v="urn:schemas-microsoft-com:vml" xmlns:wp14="http://schemas.microsoft.com/office/word/2010/wordprocessingDrawing" xmlns:wp="http://schemas.openxmlformats.org/drawingml/2006/wordprocessingDrawing" xmlns:w10="urn:schemas-microsoft-com:office:word" xmlns:w="http://schemas.openxmlformats.org/wordprocessingml/2006/main" xmlns:w14="http://schemas.microsoft.com/office/word/2010/wordml" xmlns:w15="http://schemas.microsoft.com/office/word/2012/wordml" xmlns:w16cid="http://schemas.microsoft.com/office/word/2016/wordml/cid" xmlns:w16se="http://schemas.microsoft.com/office/word/2015/wordml/symex" xmlns:wpg="http://schemas.microsoft.com/office/word/2010/wordprocessingGroup" xmlns:wpi="http://schemas.microsoft.com/office/word/2010/wordprocessingInk" xmlns:wne="http://schemas.microsoft.com/office/word/2006/wordml" xmlns:wps="http://schemas.microsoft.com/office/word/2010/wordprocessingShape" mc:Ignorable="w14 w15 w16se w16cid wp14">
+<w:endnotes xmlns:wpc="http://schemas.microsoft.com/office/word/2010/wordprocessingCanvas" xmlns:cx="http://schemas.microsoft.com/office/drawing/2014/chartex" xmlns:cx1="http://schemas.microsoft.com/office/drawing/2015/9/8/chartex" xmlns:cx2="http://schemas.microsoft.com/office/drawing/2015/10/21/chartex" xmlns:cx3="http://schemas.microsoft.com/office/drawing/2016/5/9/chartex" xmlns:cx4="http://schemas.microsoft.com/office/drawing/2016/5/10/chartex" xmlns:cx5="http://schemas.microsoft.com/office/drawing/2016/5/11/chartex" xmlns:cx6="http://schemas.microsoft.com/office/drawing/2016/5/12/chartex" xmlns:cx7="http://schemas.microsoft.com/office/drawing/2016/5/13/chartex" xmlns:cx8="http://schemas.microsoft.com/office/drawing/2016/5/14/chartex" xmlns:mc="http://schemas.openxmlformats.org/markup-compatibility/2006" xmlns:aink="http://schemas.microsoft.com/office/drawing/2016/ink" xmlns:am3d="http://schemas.microsoft.com/office/drawing/2017/model3d" xmlns:o="urn:schemas-microsoft-com:office:office" xmlns:r="http://schemas.openxmlformats.org/officeDocument/2006/relationships" xmlns:m="http://schemas.openxmlformats.org/officeDocument/2006/math" xmlns:v="urn:schemas-microsoft-com:vml" xmlns:wp14="http://schemas.microsoft.com/office/word/2010/wordprocessingDrawing" xmlns:wp="http://schemas.openxmlformats.org/drawingml/2006/wordprocessingDrawing" xmlns:w10="urn:schemas-microsoft-com:office:word" xmlns:w="http://schemas.openxmlformats.org/wordprocessingml/2006/main" xmlns:w14="http://schemas.microsoft.com/office/word/2010/wordml" xmlns:w15="http://schemas.microsoft.com/office/word/2012/wordml" xmlns:w16cex="http://schemas.microsoft.com/office/word/2018/wordml/cex" xmlns:w16cid="http://schemas.microsoft.com/office/word/2016/wordml/cid" xmlns:w16="http://schemas.microsoft.com/office/word/2018/wordml" xmlns:w16se="http://schemas.microsoft.com/office/word/2015/wordml/symex" xmlns:wpg="http://schemas.microsoft.com/office/word/2010/wordprocessingGroup" xmlns:wpi="http://schemas.microsoft.com/office/word/2010/wordprocessingInk" xmlns:wne="http://schemas.microsoft.com/office/word/2006/wordml" xmlns:wps="http://schemas.microsoft.com/office/word/2010/wordprocessingShape" mc:Ignorable="w14 w15 w16se w16cid w16 w16cex wp14">
   <w:endnote w:type="separator" w:id="-1">
     <w:p>
       <w:pPr>
@@ -2870,7 +2903,7 @@
 </file>
 
 <file path=word/footer1.xml><?xml version="1.0" encoding="utf-8"?>
-<w:ftr xmlns:wpc="http://schemas.microsoft.com/office/word/2010/wordprocessingCanvas" xmlns:cx="http://schemas.microsoft.com/office/drawing/2014/chartex" xmlns:cx1="http://schemas.microsoft.com/office/drawing/2015/9/8/chartex" xmlns:cx2="http://schemas.microsoft.com/office/drawing/2015/10/21/chartex" xmlns:cx3="http://schemas.microsoft.com/office/drawing/2016/5/9/chartex" xmlns:cx4="http://schemas.microsoft.com/office/drawing/2016/5/10/chartex" xmlns:cx5="http://schemas.microsoft.com/office/drawing/2016/5/11/chartex" xmlns:cx6="http://schemas.microsoft.com/office/drawing/2016/5/12/chartex" xmlns:cx7="http://schemas.microsoft.com/office/drawing/2016/5/13/chartex" xmlns:cx8="http://schemas.microsoft.com/office/drawing/2016/5/14/chartex" xmlns:mc="http://schemas.openxmlformats.org/markup-compatibility/2006" xmlns:aink="http://schemas.microsoft.com/office/drawing/2016/ink" xmlns:am3d="http://schemas.microsoft.com/office/drawing/2017/model3d" xmlns:o="urn:schemas-microsoft-com:office:office" xmlns:r="http://schemas.openxmlformats.org/officeDocument/2006/relationships" xmlns:m="http://schemas.openxmlformats.org/officeDocument/2006/math" xmlns:v="urn:schemas-microsoft-com:vml" xmlns:wp14="http://schemas.microsoft.com/office/word/2010/wordprocessingDrawing" xmlns:wp="http://schemas.openxmlformats.org/drawingml/2006/wordprocessingDrawing" xmlns:w10="urn:schemas-microsoft-com:office:word" xmlns:w="http://schemas.openxmlformats.org/wordprocessingml/2006/main" xmlns:w14="http://schemas.microsoft.com/office/word/2010/wordml" xmlns:w15="http://schemas.microsoft.com/office/word/2012/wordml" xmlns:w16cid="http://schemas.microsoft.com/office/word/2016/wordml/cid" xmlns:w16se="http://schemas.microsoft.com/office/word/2015/wordml/symex" xmlns:wpg="http://schemas.microsoft.com/office/word/2010/wordprocessingGroup" xmlns:wpi="http://schemas.microsoft.com/office/word/2010/wordprocessingInk" xmlns:wne="http://schemas.microsoft.com/office/word/2006/wordml" xmlns:wps="http://schemas.microsoft.com/office/word/2010/wordprocessingShape" mc:Ignorable="w14 w15 w16se w16cid wp14">
+<w:ftr xmlns:wpc="http://schemas.microsoft.com/office/word/2010/wordprocessingCanvas" xmlns:cx="http://schemas.microsoft.com/office/drawing/2014/chartex" xmlns:cx1="http://schemas.microsoft.com/office/drawing/2015/9/8/chartex" xmlns:cx2="http://schemas.microsoft.com/office/drawing/2015/10/21/chartex" xmlns:cx3="http://schemas.microsoft.com/office/drawing/2016/5/9/chartex" xmlns:cx4="http://schemas.microsoft.com/office/drawing/2016/5/10/chartex" xmlns:cx5="http://schemas.microsoft.com/office/drawing/2016/5/11/chartex" xmlns:cx6="http://schemas.microsoft.com/office/drawing/2016/5/12/chartex" xmlns:cx7="http://schemas.microsoft.com/office/drawing/2016/5/13/chartex" xmlns:cx8="http://schemas.microsoft.com/office/drawing/2016/5/14/chartex" xmlns:mc="http://schemas.openxmlformats.org/markup-compatibility/2006" xmlns:aink="http://schemas.microsoft.com/office/drawing/2016/ink" xmlns:am3d="http://schemas.microsoft.com/office/drawing/2017/model3d" xmlns:o="urn:schemas-microsoft-com:office:office" xmlns:r="http://schemas.openxmlformats.org/officeDocument/2006/relationships" xmlns:m="http://schemas.openxmlformats.org/officeDocument/2006/math" xmlns:v="urn:schemas-microsoft-com:vml" xmlns:wp14="http://schemas.microsoft.com/office/word/2010/wordprocessingDrawing" xmlns:wp="http://schemas.openxmlformats.org/drawingml/2006/wordprocessingDrawing" xmlns:w10="urn:schemas-microsoft-com:office:word" xmlns:w="http://schemas.openxmlformats.org/wordprocessingml/2006/main" xmlns:w14="http://schemas.microsoft.com/office/word/2010/wordml" xmlns:w15="http://schemas.microsoft.com/office/word/2012/wordml" xmlns:w16cex="http://schemas.microsoft.com/office/word/2018/wordml/cex" xmlns:w16cid="http://schemas.microsoft.com/office/word/2016/wordml/cid" xmlns:w16="http://schemas.microsoft.com/office/word/2018/wordml" xmlns:w16se="http://schemas.microsoft.com/office/word/2015/wordml/symex" xmlns:wpg="http://schemas.microsoft.com/office/word/2010/wordprocessingGroup" xmlns:wpi="http://schemas.microsoft.com/office/word/2010/wordprocessingInk" xmlns:wne="http://schemas.microsoft.com/office/word/2006/wordml" xmlns:wps="http://schemas.microsoft.com/office/word/2010/wordprocessingShape" mc:Ignorable="w14 w15 w16se w16cid w16 w16cex wp14">
   <w:p>
     <w:pPr>
       <w:pStyle w:val="Footer"/>
@@ -2915,7 +2948,7 @@
 </file>
 
 <file path=word/footer2.xml><?xml version="1.0" encoding="utf-8"?>
-<w:ftr xmlns:wpc="http://schemas.microsoft.com/office/word/2010/wordprocessingCanvas" xmlns:cx="http://schemas.microsoft.com/office/drawing/2014/chartex" xmlns:cx1="http://schemas.microsoft.com/office/drawing/2015/9/8/chartex" xmlns:cx2="http://schemas.microsoft.com/office/drawing/2015/10/21/chartex" xmlns:cx3="http://schemas.microsoft.com/office/drawing/2016/5/9/chartex" xmlns:cx4="http://schemas.microsoft.com/office/drawing/2016/5/10/chartex" xmlns:cx5="http://schemas.microsoft.com/office/drawing/2016/5/11/chartex" xmlns:cx6="http://schemas.microsoft.com/office/drawing/2016/5/12/chartex" xmlns:cx7="http://schemas.microsoft.com/office/drawing/2016/5/13/chartex" xmlns:cx8="http://schemas.microsoft.com/office/drawing/2016/5/14/chartex" xmlns:mc="http://schemas.openxmlformats.org/markup-compatibility/2006" xmlns:aink="http://schemas.microsoft.com/office/drawing/2016/ink" xmlns:am3d="http://schemas.microsoft.com/office/drawing/2017/model3d" xmlns:o="urn:schemas-microsoft-com:office:office" xmlns:r="http://schemas.openxmlformats.org/officeDocument/2006/relationships" xmlns:m="http://schemas.openxmlformats.org/officeDocument/2006/math" xmlns:v="urn:schemas-microsoft-com:vml" xmlns:wp14="http://schemas.microsoft.com/office/word/2010/wordprocessingDrawing" xmlns:wp="http://schemas.openxmlformats.org/drawingml/2006/wordprocessingDrawing" xmlns:w10="urn:schemas-microsoft-com:office:word" xmlns:w="http://schemas.openxmlformats.org/wordprocessingml/2006/main" xmlns:w14="http://schemas.microsoft.com/office/word/2010/wordml" xmlns:w15="http://schemas.microsoft.com/office/word/2012/wordml" xmlns:w16cid="http://schemas.microsoft.com/office/word/2016/wordml/cid" xmlns:w16se="http://schemas.microsoft.com/office/word/2015/wordml/symex" xmlns:wpg="http://schemas.microsoft.com/office/word/2010/wordprocessingGroup" xmlns:wpi="http://schemas.microsoft.com/office/word/2010/wordprocessingInk" xmlns:wne="http://schemas.microsoft.com/office/word/2006/wordml" xmlns:wps="http://schemas.microsoft.com/office/word/2010/wordprocessingShape" mc:Ignorable="w14 w15 w16se w16cid wp14">
+<w:ftr xmlns:wpc="http://schemas.microsoft.com/office/word/2010/wordprocessingCanvas" xmlns:cx="http://schemas.microsoft.com/office/drawing/2014/chartex" xmlns:cx1="http://schemas.microsoft.com/office/drawing/2015/9/8/chartex" xmlns:cx2="http://schemas.microsoft.com/office/drawing/2015/10/21/chartex" xmlns:cx3="http://schemas.microsoft.com/office/drawing/2016/5/9/chartex" xmlns:cx4="http://schemas.microsoft.com/office/drawing/2016/5/10/chartex" xmlns:cx5="http://schemas.microsoft.com/office/drawing/2016/5/11/chartex" xmlns:cx6="http://schemas.microsoft.com/office/drawing/2016/5/12/chartex" xmlns:cx7="http://schemas.microsoft.com/office/drawing/2016/5/13/chartex" xmlns:cx8="http://schemas.microsoft.com/office/drawing/2016/5/14/chartex" xmlns:mc="http://schemas.openxmlformats.org/markup-compatibility/2006" xmlns:aink="http://schemas.microsoft.com/office/drawing/2016/ink" xmlns:am3d="http://schemas.microsoft.com/office/drawing/2017/model3d" xmlns:o="urn:schemas-microsoft-com:office:office" xmlns:r="http://schemas.openxmlformats.org/officeDocument/2006/relationships" xmlns:m="http://schemas.openxmlformats.org/officeDocument/2006/math" xmlns:v="urn:schemas-microsoft-com:vml" xmlns:wp14="http://schemas.microsoft.com/office/word/2010/wordprocessingDrawing" xmlns:wp="http://schemas.openxmlformats.org/drawingml/2006/wordprocessingDrawing" xmlns:w10="urn:schemas-microsoft-com:office:word" xmlns:w="http://schemas.openxmlformats.org/wordprocessingml/2006/main" xmlns:w14="http://schemas.microsoft.com/office/word/2010/wordml" xmlns:w15="http://schemas.microsoft.com/office/word/2012/wordml" xmlns:w16cex="http://schemas.microsoft.com/office/word/2018/wordml/cex" xmlns:w16cid="http://schemas.microsoft.com/office/word/2016/wordml/cid" xmlns:w16="http://schemas.microsoft.com/office/word/2018/wordml" xmlns:w16se="http://schemas.microsoft.com/office/word/2015/wordml/symex" xmlns:wpg="http://schemas.microsoft.com/office/word/2010/wordprocessingGroup" xmlns:wpi="http://schemas.microsoft.com/office/word/2010/wordprocessingInk" xmlns:wne="http://schemas.microsoft.com/office/word/2006/wordml" xmlns:wps="http://schemas.microsoft.com/office/word/2010/wordprocessingShape" mc:Ignorable="w14 w15 w16se w16cid w16 w16cex wp14">
   <w:p>
     <w:pPr>
       <w:pStyle w:val="Footer"/>
@@ -2961,7 +2994,7 @@
 </file>
 
 <file path=word/footer3.xml><?xml version="1.0" encoding="utf-8"?>
-<w:ftr xmlns:wpc="http://schemas.microsoft.com/office/word/2010/wordprocessingCanvas" xmlns:cx="http://schemas.microsoft.com/office/drawing/2014/chartex" xmlns:cx1="http://schemas.microsoft.com/office/drawing/2015/9/8/chartex" xmlns:cx2="http://schemas.microsoft.com/office/drawing/2015/10/21/chartex" xmlns:cx3="http://schemas.microsoft.com/office/drawing/2016/5/9/chartex" xmlns:cx4="http://schemas.microsoft.com/office/drawing/2016/5/10/chartex" xmlns:cx5="http://schemas.microsoft.com/office/drawing/2016/5/11/chartex" xmlns:cx6="http://schemas.microsoft.com/office/drawing/2016/5/12/chartex" xmlns:cx7="http://schemas.microsoft.com/office/drawing/2016/5/13/chartex" xmlns:cx8="http://schemas.microsoft.com/office/drawing/2016/5/14/chartex" xmlns:mc="http://schemas.openxmlformats.org/markup-compatibility/2006" xmlns:aink="http://schemas.microsoft.com/office/drawing/2016/ink" xmlns:am3d="http://schemas.microsoft.com/office/drawing/2017/model3d" xmlns:o="urn:schemas-microsoft-com:office:office" xmlns:r="http://schemas.openxmlformats.org/officeDocument/2006/relationships" xmlns:m="http://schemas.openxmlformats.org/officeDocument/2006/math" xmlns:v="urn:schemas-microsoft-com:vml" xmlns:wp14="http://schemas.microsoft.com/office/word/2010/wordprocessingDrawing" xmlns:wp="http://schemas.openxmlformats.org/drawingml/2006/wordprocessingDrawing" xmlns:w10="urn:schemas-microsoft-com:office:word" xmlns:w="http://schemas.openxmlformats.org/wordprocessingml/2006/main" xmlns:w14="http://schemas.microsoft.com/office/word/2010/wordml" xmlns:w15="http://schemas.microsoft.com/office/word/2012/wordml" xmlns:w16cid="http://schemas.microsoft.com/office/word/2016/wordml/cid" xmlns:w16se="http://schemas.microsoft.com/office/word/2015/wordml/symex" xmlns:wpg="http://schemas.microsoft.com/office/word/2010/wordprocessingGroup" xmlns:wpi="http://schemas.microsoft.com/office/word/2010/wordprocessingInk" xmlns:wne="http://schemas.microsoft.com/office/word/2006/wordml" xmlns:wps="http://schemas.microsoft.com/office/word/2010/wordprocessingShape" mc:Ignorable="w14 w15 w16se w16cid wp14">
+<w:ftr xmlns:wpc="http://schemas.microsoft.com/office/word/2010/wordprocessingCanvas" xmlns:cx="http://schemas.microsoft.com/office/drawing/2014/chartex" xmlns:cx1="http://schemas.microsoft.com/office/drawing/2015/9/8/chartex" xmlns:cx2="http://schemas.microsoft.com/office/drawing/2015/10/21/chartex" xmlns:cx3="http://schemas.microsoft.com/office/drawing/2016/5/9/chartex" xmlns:cx4="http://schemas.microsoft.com/office/drawing/2016/5/10/chartex" xmlns:cx5="http://schemas.microsoft.com/office/drawing/2016/5/11/chartex" xmlns:cx6="http://schemas.microsoft.com/office/drawing/2016/5/12/chartex" xmlns:cx7="http://schemas.microsoft.com/office/drawing/2016/5/13/chartex" xmlns:cx8="http://schemas.microsoft.com/office/drawing/2016/5/14/chartex" xmlns:mc="http://schemas.openxmlformats.org/markup-compatibility/2006" xmlns:aink="http://schemas.microsoft.com/office/drawing/2016/ink" xmlns:am3d="http://schemas.microsoft.com/office/drawing/2017/model3d" xmlns:o="urn:schemas-microsoft-com:office:office" xmlns:r="http://schemas.openxmlformats.org/officeDocument/2006/relationships" xmlns:m="http://schemas.openxmlformats.org/officeDocument/2006/math" xmlns:v="urn:schemas-microsoft-com:vml" xmlns:wp14="http://schemas.microsoft.com/office/word/2010/wordprocessingDrawing" xmlns:wp="http://schemas.openxmlformats.org/drawingml/2006/wordprocessingDrawing" xmlns:w10="urn:schemas-microsoft-com:office:word" xmlns:w="http://schemas.openxmlformats.org/wordprocessingml/2006/main" xmlns:w14="http://schemas.microsoft.com/office/word/2010/wordml" xmlns:w15="http://schemas.microsoft.com/office/word/2012/wordml" xmlns:w16cex="http://schemas.microsoft.com/office/word/2018/wordml/cex" xmlns:w16cid="http://schemas.microsoft.com/office/word/2016/wordml/cid" xmlns:w16="http://schemas.microsoft.com/office/word/2018/wordml" xmlns:w16se="http://schemas.microsoft.com/office/word/2015/wordml/symex" xmlns:wpg="http://schemas.microsoft.com/office/word/2010/wordprocessingGroup" xmlns:wpi="http://schemas.microsoft.com/office/word/2010/wordprocessingInk" xmlns:wne="http://schemas.microsoft.com/office/word/2006/wordml" xmlns:wps="http://schemas.microsoft.com/office/word/2010/wordprocessingShape" mc:Ignorable="w14 w15 w16se w16cid w16 w16cex wp14">
   <w:sdt>
     <w:sdtPr>
       <w:rPr>
@@ -3023,7 +3056,7 @@
 </file>
 
 <file path=word/footnotes.xml><?xml version="1.0" encoding="utf-8"?>
-<w:footnotes xmlns:wpc="http://schemas.microsoft.com/office/word/2010/wordprocessingCanvas" xmlns:cx="http://schemas.microsoft.com/office/drawing/2014/chartex" xmlns:cx1="http://schemas.microsoft.com/office/drawing/2015/9/8/chartex" xmlns:cx2="http://schemas.microsoft.com/office/drawing/2015/10/21/chartex" xmlns:cx3="http://schemas.microsoft.com/office/drawing/2016/5/9/chartex" xmlns:cx4="http://schemas.microsoft.com/office/drawing/2016/5/10/chartex" xmlns:cx5="http://schemas.microsoft.com/office/drawing/2016/5/11/chartex" xmlns:cx6="http://schemas.microsoft.com/office/drawing/2016/5/12/chartex" xmlns:cx7="http://schemas.microsoft.com/office/drawing/2016/5/13/chartex" xmlns:cx8="http://schemas.microsoft.com/office/drawing/2016/5/14/chartex" xmlns:mc="http://schemas.openxmlformats.org/markup-compatibility/2006" xmlns:aink="http://schemas.microsoft.com/office/drawing/2016/ink" xmlns:am3d="http://schemas.microsoft.com/office/drawing/2017/model3d" xmlns:o="urn:schemas-microsoft-com:office:office" xmlns:r="http://schemas.openxmlformats.org/officeDocument/2006/relationships" xmlns:m="http://schemas.openxmlformats.org/officeDocument/2006/math" xmlns:v="urn:schemas-microsoft-com:vml" xmlns:wp14="http://schemas.microsoft.com/office/word/2010/wordprocessingDrawing" xmlns:wp="http://schemas.openxmlformats.org/drawingml/2006/wordprocessingDrawing" xmlns:w10="urn:schemas-microsoft-com:office:word" xmlns:w="http://schemas.openxmlformats.org/wordprocessingml/2006/main" xmlns:w14="http://schemas.microsoft.com/office/word/2010/wordml" xmlns:w15="http://schemas.microsoft.com/office/word/2012/wordml" xmlns:w16cid="http://schemas.microsoft.com/office/word/2016/wordml/cid" xmlns:w16se="http://schemas.microsoft.com/office/word/2015/wordml/symex" xmlns:wpg="http://schemas.microsoft.com/office/word/2010/wordprocessingGroup" xmlns:wpi="http://schemas.microsoft.com/office/word/2010/wordprocessingInk" xmlns:wne="http://schemas.microsoft.com/office/word/2006/wordml" xmlns:wps="http://schemas.microsoft.com/office/word/2010/wordprocessingShape" mc:Ignorable="w14 w15 w16se w16cid wp14">
+<w:footnotes xmlns:wpc="http://schemas.microsoft.com/office/word/2010/wordprocessingCanvas" xmlns:cx="http://schemas.microsoft.com/office/drawing/2014/chartex" xmlns:cx1="http://schemas.microsoft.com/office/drawing/2015/9/8/chartex" xmlns:cx2="http://schemas.microsoft.com/office/drawing/2015/10/21/chartex" xmlns:cx3="http://schemas.microsoft.com/office/drawing/2016/5/9/chartex" xmlns:cx4="http://schemas.microsoft.com/office/drawing/2016/5/10/chartex" xmlns:cx5="http://schemas.microsoft.com/office/drawing/2016/5/11/chartex" xmlns:cx6="http://schemas.microsoft.com/office/drawing/2016/5/12/chartex" xmlns:cx7="http://schemas.microsoft.com/office/drawing/2016/5/13/chartex" xmlns:cx8="http://schemas.microsoft.com/office/drawing/2016/5/14/chartex" xmlns:mc="http://schemas.openxmlformats.org/markup-compatibility/2006" xmlns:aink="http://schemas.microsoft.com/office/drawing/2016/ink" xmlns:am3d="http://schemas.microsoft.com/office/drawing/2017/model3d" xmlns:o="urn:schemas-microsoft-com:office:office" xmlns:r="http://schemas.openxmlformats.org/officeDocument/2006/relationships" xmlns:m="http://schemas.openxmlformats.org/officeDocument/2006/math" xmlns:v="urn:schemas-microsoft-com:vml" xmlns:wp14="http://schemas.microsoft.com/office/word/2010/wordprocessingDrawing" xmlns:wp="http://schemas.openxmlformats.org/drawingml/2006/wordprocessingDrawing" xmlns:w10="urn:schemas-microsoft-com:office:word" xmlns:w="http://schemas.openxmlformats.org/wordprocessingml/2006/main" xmlns:w14="http://schemas.microsoft.com/office/word/2010/wordml" xmlns:w15="http://schemas.microsoft.com/office/word/2012/wordml" xmlns:w16cex="http://schemas.microsoft.com/office/word/2018/wordml/cex" xmlns:w16cid="http://schemas.microsoft.com/office/word/2016/wordml/cid" xmlns:w16="http://schemas.microsoft.com/office/word/2018/wordml" xmlns:w16se="http://schemas.microsoft.com/office/word/2015/wordml/symex" xmlns:wpg="http://schemas.microsoft.com/office/word/2010/wordprocessingGroup" xmlns:wpi="http://schemas.microsoft.com/office/word/2010/wordprocessingInk" xmlns:wne="http://schemas.microsoft.com/office/word/2006/wordml" xmlns:wps="http://schemas.microsoft.com/office/word/2010/wordprocessingShape" mc:Ignorable="w14 w15 w16se w16cid w16 w16cex wp14">
   <w:footnote w:type="separator" w:id="-1">
     <w:p>
       <w:pPr>
@@ -3048,7 +3081,7 @@
 </file>
 
 <file path=word/header1.xml><?xml version="1.0" encoding="utf-8"?>
-<w:hdr xmlns:wpc="http://schemas.microsoft.com/office/word/2010/wordprocessingCanvas" xmlns:cx="http://schemas.microsoft.com/office/drawing/2014/chartex" xmlns:cx1="http://schemas.microsoft.com/office/drawing/2015/9/8/chartex" xmlns:cx2="http://schemas.microsoft.com/office/drawing/2015/10/21/chartex" xmlns:cx3="http://schemas.microsoft.com/office/drawing/2016/5/9/chartex" xmlns:cx4="http://schemas.microsoft.com/office/drawing/2016/5/10/chartex" xmlns:cx5="http://schemas.microsoft.com/office/drawing/2016/5/11/chartex" xmlns:cx6="http://schemas.microsoft.com/office/drawing/2016/5/12/chartex" xmlns:cx7="http://schemas.microsoft.com/office/drawing/2016/5/13/chartex" xmlns:cx8="http://schemas.microsoft.com/office/drawing/2016/5/14/chartex" xmlns:mc="http://schemas.openxmlformats.org/markup-compatibility/2006" xmlns:aink="http://schemas.microsoft.com/office/drawing/2016/ink" xmlns:am3d="http://schemas.microsoft.com/office/drawing/2017/model3d" xmlns:o="urn:schemas-microsoft-com:office:office" xmlns:r="http://schemas.openxmlformats.org/officeDocument/2006/relationships" xmlns:m="http://schemas.openxmlformats.org/officeDocument/2006/math" xmlns:v="urn:schemas-microsoft-com:vml" xmlns:wp14="http://schemas.microsoft.com/office/word/2010/wordprocessingDrawing" xmlns:wp="http://schemas.openxmlformats.org/drawingml/2006/wordprocessingDrawing" xmlns:w10="urn:schemas-microsoft-com:office:word" xmlns:w="http://schemas.openxmlformats.org/wordprocessingml/2006/main" xmlns:w14="http://schemas.microsoft.com/office/word/2010/wordml" xmlns:w15="http://schemas.microsoft.com/office/word/2012/wordml" xmlns:w16cid="http://schemas.microsoft.com/office/word/2016/wordml/cid" xmlns:w16se="http://schemas.microsoft.com/office/word/2015/wordml/symex" xmlns:wpg="http://schemas.microsoft.com/office/word/2010/wordprocessingGroup" xmlns:wpi="http://schemas.microsoft.com/office/word/2010/wordprocessingInk" xmlns:wne="http://schemas.microsoft.com/office/word/2006/wordml" xmlns:wps="http://schemas.microsoft.com/office/word/2010/wordprocessingShape" mc:Ignorable="w14 w15 w16se w16cid wp14">
+<w:hdr xmlns:wpc="http://schemas.microsoft.com/office/word/2010/wordprocessingCanvas" xmlns:cx="http://schemas.microsoft.com/office/drawing/2014/chartex" xmlns:cx1="http://schemas.microsoft.com/office/drawing/2015/9/8/chartex" xmlns:cx2="http://schemas.microsoft.com/office/drawing/2015/10/21/chartex" xmlns:cx3="http://schemas.microsoft.com/office/drawing/2016/5/9/chartex" xmlns:cx4="http://schemas.microsoft.com/office/drawing/2016/5/10/chartex" xmlns:cx5="http://schemas.microsoft.com/office/drawing/2016/5/11/chartex" xmlns:cx6="http://schemas.microsoft.com/office/drawing/2016/5/12/chartex" xmlns:cx7="http://schemas.microsoft.com/office/drawing/2016/5/13/chartex" xmlns:cx8="http://schemas.microsoft.com/office/drawing/2016/5/14/chartex" xmlns:mc="http://schemas.openxmlformats.org/markup-compatibility/2006" xmlns:aink="http://schemas.microsoft.com/office/drawing/2016/ink" xmlns:am3d="http://schemas.microsoft.com/office/drawing/2017/model3d" xmlns:o="urn:schemas-microsoft-com:office:office" xmlns:r="http://schemas.openxmlformats.org/officeDocument/2006/relationships" xmlns:m="http://schemas.openxmlformats.org/officeDocument/2006/math" xmlns:v="urn:schemas-microsoft-com:vml" xmlns:wp14="http://schemas.microsoft.com/office/word/2010/wordprocessingDrawing" xmlns:wp="http://schemas.openxmlformats.org/drawingml/2006/wordprocessingDrawing" xmlns:w10="urn:schemas-microsoft-com:office:word" xmlns:w="http://schemas.openxmlformats.org/wordprocessingml/2006/main" xmlns:w14="http://schemas.microsoft.com/office/word/2010/wordml" xmlns:w15="http://schemas.microsoft.com/office/word/2012/wordml" xmlns:w16cex="http://schemas.microsoft.com/office/word/2018/wordml/cex" xmlns:w16cid="http://schemas.microsoft.com/office/word/2016/wordml/cid" xmlns:w16="http://schemas.microsoft.com/office/word/2018/wordml" xmlns:w16se="http://schemas.microsoft.com/office/word/2015/wordml/symex" xmlns:wpg="http://schemas.microsoft.com/office/word/2010/wordprocessingGroup" xmlns:wpi="http://schemas.microsoft.com/office/word/2010/wordprocessingInk" xmlns:wne="http://schemas.microsoft.com/office/word/2006/wordml" xmlns:wps="http://schemas.microsoft.com/office/word/2010/wordprocessingShape" mc:Ignorable="w14 w15 w16se w16cid w16 w16cex wp14">
   <w:p>
     <w:pPr>
       <w:pStyle w:val="Header"/>
@@ -3095,7 +3128,7 @@
 </file>
 
 <file path=word/header2.xml><?xml version="1.0" encoding="utf-8"?>
-<w:hdr xmlns:wpc="http://schemas.microsoft.com/office/word/2010/wordprocessingCanvas" xmlns:cx="http://schemas.microsoft.com/office/drawing/2014/chartex" xmlns:cx1="http://schemas.microsoft.com/office/drawing/2015/9/8/chartex" xmlns:cx2="http://schemas.microsoft.com/office/drawing/2015/10/21/chartex" xmlns:cx3="http://schemas.microsoft.com/office/drawing/2016/5/9/chartex" xmlns:cx4="http://schemas.microsoft.com/office/drawing/2016/5/10/chartex" xmlns:cx5="http://schemas.microsoft.com/office/drawing/2016/5/11/chartex" xmlns:cx6="http://schemas.microsoft.com/office/drawing/2016/5/12/chartex" xmlns:cx7="http://schemas.microsoft.com/office/drawing/2016/5/13/chartex" xmlns:cx8="http://schemas.microsoft.com/office/drawing/2016/5/14/chartex" xmlns:mc="http://schemas.openxmlformats.org/markup-compatibility/2006" xmlns:aink="http://schemas.microsoft.com/office/drawing/2016/ink" xmlns:am3d="http://schemas.microsoft.com/office/drawing/2017/model3d" xmlns:o="urn:schemas-microsoft-com:office:office" xmlns:r="http://schemas.openxmlformats.org/officeDocument/2006/relationships" xmlns:m="http://schemas.openxmlformats.org/officeDocument/2006/math" xmlns:v="urn:schemas-microsoft-com:vml" xmlns:wp14="http://schemas.microsoft.com/office/word/2010/wordprocessingDrawing" xmlns:wp="http://schemas.openxmlformats.org/drawingml/2006/wordprocessingDrawing" xmlns:w10="urn:schemas-microsoft-com:office:word" xmlns:w="http://schemas.openxmlformats.org/wordprocessingml/2006/main" xmlns:w14="http://schemas.microsoft.com/office/word/2010/wordml" xmlns:w15="http://schemas.microsoft.com/office/word/2012/wordml" xmlns:w16cid="http://schemas.microsoft.com/office/word/2016/wordml/cid" xmlns:w16se="http://schemas.microsoft.com/office/word/2015/wordml/symex" xmlns:wpg="http://schemas.microsoft.com/office/word/2010/wordprocessingGroup" xmlns:wpi="http://schemas.microsoft.com/office/word/2010/wordprocessingInk" xmlns:wne="http://schemas.microsoft.com/office/word/2006/wordml" xmlns:wps="http://schemas.microsoft.com/office/word/2010/wordprocessingShape" mc:Ignorable="w14 w15 w16se w16cid wp14">
+<w:hdr xmlns:wpc="http://schemas.microsoft.com/office/word/2010/wordprocessingCanvas" xmlns:cx="http://schemas.microsoft.com/office/drawing/2014/chartex" xmlns:cx1="http://schemas.microsoft.com/office/drawing/2015/9/8/chartex" xmlns:cx2="http://schemas.microsoft.com/office/drawing/2015/10/21/chartex" xmlns:cx3="http://schemas.microsoft.com/office/drawing/2016/5/9/chartex" xmlns:cx4="http://schemas.microsoft.com/office/drawing/2016/5/10/chartex" xmlns:cx5="http://schemas.microsoft.com/office/drawing/2016/5/11/chartex" xmlns:cx6="http://schemas.microsoft.com/office/drawing/2016/5/12/chartex" xmlns:cx7="http://schemas.microsoft.com/office/drawing/2016/5/13/chartex" xmlns:cx8="http://schemas.microsoft.com/office/drawing/2016/5/14/chartex" xmlns:mc="http://schemas.openxmlformats.org/markup-compatibility/2006" xmlns:aink="http://schemas.microsoft.com/office/drawing/2016/ink" xmlns:am3d="http://schemas.microsoft.com/office/drawing/2017/model3d" xmlns:o="urn:schemas-microsoft-com:office:office" xmlns:r="http://schemas.openxmlformats.org/officeDocument/2006/relationships" xmlns:m="http://schemas.openxmlformats.org/officeDocument/2006/math" xmlns:v="urn:schemas-microsoft-com:vml" xmlns:wp14="http://schemas.microsoft.com/office/word/2010/wordprocessingDrawing" xmlns:wp="http://schemas.openxmlformats.org/drawingml/2006/wordprocessingDrawing" xmlns:w10="urn:schemas-microsoft-com:office:word" xmlns:w="http://schemas.openxmlformats.org/wordprocessingml/2006/main" xmlns:w14="http://schemas.microsoft.com/office/word/2010/wordml" xmlns:w15="http://schemas.microsoft.com/office/word/2012/wordml" xmlns:w16cex="http://schemas.microsoft.com/office/word/2018/wordml/cex" xmlns:w16cid="http://schemas.microsoft.com/office/word/2016/wordml/cid" xmlns:w16="http://schemas.microsoft.com/office/word/2018/wordml" xmlns:w16se="http://schemas.microsoft.com/office/word/2015/wordml/symex" xmlns:wpg="http://schemas.microsoft.com/office/word/2010/wordprocessingGroup" xmlns:wpi="http://schemas.microsoft.com/office/word/2010/wordprocessingInk" xmlns:wne="http://schemas.microsoft.com/office/word/2006/wordml" xmlns:wps="http://schemas.microsoft.com/office/word/2010/wordprocessingShape" mc:Ignorable="w14 w15 w16se w16cid w16 w16cex wp14">
   <w:p>
     <w:pPr>
       <w:pStyle w:val="Header"/>
@@ -3141,7 +3174,7 @@
 </file>
 
 <file path=word/header3.xml><?xml version="1.0" encoding="utf-8"?>
-<w:hdr xmlns:wpc="http://schemas.microsoft.com/office/word/2010/wordprocessingCanvas" xmlns:cx="http://schemas.microsoft.com/office/drawing/2014/chartex" xmlns:cx1="http://schemas.microsoft.com/office/drawing/2015/9/8/chartex" xmlns:cx2="http://schemas.microsoft.com/office/drawing/2015/10/21/chartex" xmlns:cx3="http://schemas.microsoft.com/office/drawing/2016/5/9/chartex" xmlns:cx4="http://schemas.microsoft.com/office/drawing/2016/5/10/chartex" xmlns:cx5="http://schemas.microsoft.com/office/drawing/2016/5/11/chartex" xmlns:cx6="http://schemas.microsoft.com/office/drawing/2016/5/12/chartex" xmlns:cx7="http://schemas.microsoft.com/office/drawing/2016/5/13/chartex" xmlns:cx8="http://schemas.microsoft.com/office/drawing/2016/5/14/chartex" xmlns:mc="http://schemas.openxmlformats.org/markup-compatibility/2006" xmlns:aink="http://schemas.microsoft.com/office/drawing/2016/ink" xmlns:am3d="http://schemas.microsoft.com/office/drawing/2017/model3d" xmlns:o="urn:schemas-microsoft-com:office:office" xmlns:r="http://schemas.openxmlformats.org/officeDocument/2006/relationships" xmlns:m="http://schemas.openxmlformats.org/officeDocument/2006/math" xmlns:v="urn:schemas-microsoft-com:vml" xmlns:wp14="http://schemas.microsoft.com/office/word/2010/wordprocessingDrawing" xmlns:wp="http://schemas.openxmlformats.org/drawingml/2006/wordprocessingDrawing" xmlns:w10="urn:schemas-microsoft-com:office:word" xmlns:w="http://schemas.openxmlformats.org/wordprocessingml/2006/main" xmlns:w14="http://schemas.microsoft.com/office/word/2010/wordml" xmlns:w15="http://schemas.microsoft.com/office/word/2012/wordml" xmlns:w16cid="http://schemas.microsoft.com/office/word/2016/wordml/cid" xmlns:w16se="http://schemas.microsoft.com/office/word/2015/wordml/symex" xmlns:wpg="http://schemas.microsoft.com/office/word/2010/wordprocessingGroup" xmlns:wpi="http://schemas.microsoft.com/office/word/2010/wordprocessingInk" xmlns:wne="http://schemas.microsoft.com/office/word/2006/wordml" xmlns:wps="http://schemas.microsoft.com/office/word/2010/wordprocessingShape" mc:Ignorable="w14 w15 w16se w16cid wp14">
+<w:hdr xmlns:wpc="http://schemas.microsoft.com/office/word/2010/wordprocessingCanvas" xmlns:cx="http://schemas.microsoft.com/office/drawing/2014/chartex" xmlns:cx1="http://schemas.microsoft.com/office/drawing/2015/9/8/chartex" xmlns:cx2="http://schemas.microsoft.com/office/drawing/2015/10/21/chartex" xmlns:cx3="http://schemas.microsoft.com/office/drawing/2016/5/9/chartex" xmlns:cx4="http://schemas.microsoft.com/office/drawing/2016/5/10/chartex" xmlns:cx5="http://schemas.microsoft.com/office/drawing/2016/5/11/chartex" xmlns:cx6="http://schemas.microsoft.com/office/drawing/2016/5/12/chartex" xmlns:cx7="http://schemas.microsoft.com/office/drawing/2016/5/13/chartex" xmlns:cx8="http://schemas.microsoft.com/office/drawing/2016/5/14/chartex" xmlns:mc="http://schemas.openxmlformats.org/markup-compatibility/2006" xmlns:aink="http://schemas.microsoft.com/office/drawing/2016/ink" xmlns:am3d="http://schemas.microsoft.com/office/drawing/2017/model3d" xmlns:o="urn:schemas-microsoft-com:office:office" xmlns:r="http://schemas.openxmlformats.org/officeDocument/2006/relationships" xmlns:m="http://schemas.openxmlformats.org/officeDocument/2006/math" xmlns:v="urn:schemas-microsoft-com:vml" xmlns:wp14="http://schemas.microsoft.com/office/word/2010/wordprocessingDrawing" xmlns:wp="http://schemas.openxmlformats.org/drawingml/2006/wordprocessingDrawing" xmlns:w10="urn:schemas-microsoft-com:office:word" xmlns:w="http://schemas.openxmlformats.org/wordprocessingml/2006/main" xmlns:w14="http://schemas.microsoft.com/office/word/2010/wordml" xmlns:w15="http://schemas.microsoft.com/office/word/2012/wordml" xmlns:w16cex="http://schemas.microsoft.com/office/word/2018/wordml/cex" xmlns:w16cid="http://schemas.microsoft.com/office/word/2016/wordml/cid" xmlns:w16="http://schemas.microsoft.com/office/word/2018/wordml" xmlns:w16se="http://schemas.microsoft.com/office/word/2015/wordml/symex" xmlns:wpg="http://schemas.microsoft.com/office/word/2010/wordprocessingGroup" xmlns:wpi="http://schemas.microsoft.com/office/word/2010/wordprocessingInk" xmlns:wne="http://schemas.microsoft.com/office/word/2006/wordml" xmlns:wps="http://schemas.microsoft.com/office/word/2010/wordprocessingShape" mc:Ignorable="w14 w15 w16se w16cid w16 w16cex wp14">
   <w:p>
     <w:pPr>
       <w:pStyle w:val="ChapterNumber"/>
@@ -3226,13 +3259,8 @@
       </mc:AlternateContent>
     </w:r>
     <w:r>
-      <w:t xml:space="preserve">C H A P T E </w:t>
+      <w:t>C H A P T E R  1</w:t>
     </w:r>
-    <w:proofErr w:type="gramStart"/>
-    <w:r>
-      <w:t>R  1</w:t>
-    </w:r>
-    <w:proofErr w:type="gramEnd"/>
   </w:p>
   <w:p>
     <w:pPr>
@@ -3287,7 +3315,7 @@
 </file>
 
 <file path=word/numbering.xml><?xml version="1.0" encoding="utf-8"?>
-<w:numbering xmlns:wpc="http://schemas.microsoft.com/office/word/2010/wordprocessingCanvas" xmlns:cx="http://schemas.microsoft.com/office/drawing/2014/chartex" xmlns:cx1="http://schemas.microsoft.com/office/drawing/2015/9/8/chartex" xmlns:cx2="http://schemas.microsoft.com/office/drawing/2015/10/21/chartex" xmlns:cx3="http://schemas.microsoft.com/office/drawing/2016/5/9/chartex" xmlns:cx4="http://schemas.microsoft.com/office/drawing/2016/5/10/chartex" xmlns:cx5="http://schemas.microsoft.com/office/drawing/2016/5/11/chartex" xmlns:cx6="http://schemas.microsoft.com/office/drawing/2016/5/12/chartex" xmlns:cx7="http://schemas.microsoft.com/office/drawing/2016/5/13/chartex" xmlns:cx8="http://schemas.microsoft.com/office/drawing/2016/5/14/chartex" xmlns:mc="http://schemas.openxmlformats.org/markup-compatibility/2006" xmlns:aink="http://schemas.microsoft.com/office/drawing/2016/ink" xmlns:am3d="http://schemas.microsoft.com/office/drawing/2017/model3d" xmlns:o="urn:schemas-microsoft-com:office:office" xmlns:r="http://schemas.openxmlformats.org/officeDocument/2006/relationships" xmlns:m="http://schemas.openxmlformats.org/officeDocument/2006/math" xmlns:v="urn:schemas-microsoft-com:vml" xmlns:wp14="http://schemas.microsoft.com/office/word/2010/wordprocessingDrawing" xmlns:wp="http://schemas.openxmlformats.org/drawingml/2006/wordprocessingDrawing" xmlns:w10="urn:schemas-microsoft-com:office:word" xmlns:w="http://schemas.openxmlformats.org/wordprocessingml/2006/main" xmlns:w14="http://schemas.microsoft.com/office/word/2010/wordml" xmlns:w15="http://schemas.microsoft.com/office/word/2012/wordml" xmlns:w16cid="http://schemas.microsoft.com/office/word/2016/wordml/cid" xmlns:w16se="http://schemas.microsoft.com/office/word/2015/wordml/symex" xmlns:wpg="http://schemas.microsoft.com/office/word/2010/wordprocessingGroup" xmlns:wpi="http://schemas.microsoft.com/office/word/2010/wordprocessingInk" xmlns:wne="http://schemas.microsoft.com/office/word/2006/wordml" xmlns:wps="http://schemas.microsoft.com/office/word/2010/wordprocessingShape" mc:Ignorable="w14 w15 w16se w16cid wp14">
+<w:numbering xmlns:wpc="http://schemas.microsoft.com/office/word/2010/wordprocessingCanvas" xmlns:cx="http://schemas.microsoft.com/office/drawing/2014/chartex" xmlns:cx1="http://schemas.microsoft.com/office/drawing/2015/9/8/chartex" xmlns:cx2="http://schemas.microsoft.com/office/drawing/2015/10/21/chartex" xmlns:cx3="http://schemas.microsoft.com/office/drawing/2016/5/9/chartex" xmlns:cx4="http://schemas.microsoft.com/office/drawing/2016/5/10/chartex" xmlns:cx5="http://schemas.microsoft.com/office/drawing/2016/5/11/chartex" xmlns:cx6="http://schemas.microsoft.com/office/drawing/2016/5/12/chartex" xmlns:cx7="http://schemas.microsoft.com/office/drawing/2016/5/13/chartex" xmlns:cx8="http://schemas.microsoft.com/office/drawing/2016/5/14/chartex" xmlns:mc="http://schemas.openxmlformats.org/markup-compatibility/2006" xmlns:aink="http://schemas.microsoft.com/office/drawing/2016/ink" xmlns:am3d="http://schemas.microsoft.com/office/drawing/2017/model3d" xmlns:o="urn:schemas-microsoft-com:office:office" xmlns:r="http://schemas.openxmlformats.org/officeDocument/2006/relationships" xmlns:m="http://schemas.openxmlformats.org/officeDocument/2006/math" xmlns:v="urn:schemas-microsoft-com:vml" xmlns:wp14="http://schemas.microsoft.com/office/word/2010/wordprocessingDrawing" xmlns:wp="http://schemas.openxmlformats.org/drawingml/2006/wordprocessingDrawing" xmlns:w10="urn:schemas-microsoft-com:office:word" xmlns:w="http://schemas.openxmlformats.org/wordprocessingml/2006/main" xmlns:w14="http://schemas.microsoft.com/office/word/2010/wordml" xmlns:w15="http://schemas.microsoft.com/office/word/2012/wordml" xmlns:w16cex="http://schemas.microsoft.com/office/word/2018/wordml/cex" xmlns:w16cid="http://schemas.microsoft.com/office/word/2016/wordml/cid" xmlns:w16="http://schemas.microsoft.com/office/word/2018/wordml" xmlns:w16se="http://schemas.microsoft.com/office/word/2015/wordml/symex" xmlns:wpg="http://schemas.microsoft.com/office/word/2010/wordprocessingGroup" xmlns:wpi="http://schemas.microsoft.com/office/word/2010/wordprocessingInk" xmlns:wne="http://schemas.microsoft.com/office/word/2006/wordml" xmlns:wps="http://schemas.microsoft.com/office/word/2010/wordprocessingShape" mc:Ignorable="w14 w15 w16se w16cid w16 w16cex wp14">
   <w:abstractNum w:abstractNumId="0" w15:restartNumberingAfterBreak="0">
     <w:nsid w:val="09290E84"/>
     <w:multiLevelType w:val="hybridMultilevel"/>
@@ -4831,7 +4859,10 @@
 </file>
 
 <file path=word/people.xml><?xml version="1.0" encoding="utf-8"?>
-<w15:people xmlns:wpc="http://schemas.microsoft.com/office/word/2010/wordprocessingCanvas" xmlns:cx="http://schemas.microsoft.com/office/drawing/2014/chartex" xmlns:cx1="http://schemas.microsoft.com/office/drawing/2015/9/8/chartex" xmlns:cx2="http://schemas.microsoft.com/office/drawing/2015/10/21/chartex" xmlns:cx3="http://schemas.microsoft.com/office/drawing/2016/5/9/chartex" xmlns:cx4="http://schemas.microsoft.com/office/drawing/2016/5/10/chartex" xmlns:cx5="http://schemas.microsoft.com/office/drawing/2016/5/11/chartex" xmlns:cx6="http://schemas.microsoft.com/office/drawing/2016/5/12/chartex" xmlns:cx7="http://schemas.microsoft.com/office/drawing/2016/5/13/chartex" xmlns:cx8="http://schemas.microsoft.com/office/drawing/2016/5/14/chartex" xmlns:mc="http://schemas.openxmlformats.org/markup-compatibility/2006" xmlns:aink="http://schemas.microsoft.com/office/drawing/2016/ink" xmlns:am3d="http://schemas.microsoft.com/office/drawing/2017/model3d" xmlns:o="urn:schemas-microsoft-com:office:office" xmlns:r="http://schemas.openxmlformats.org/officeDocument/2006/relationships" xmlns:m="http://schemas.openxmlformats.org/officeDocument/2006/math" xmlns:v="urn:schemas-microsoft-com:vml" xmlns:wp14="http://schemas.microsoft.com/office/word/2010/wordprocessingDrawing" xmlns:wp="http://schemas.openxmlformats.org/drawingml/2006/wordprocessingDrawing" xmlns:w10="urn:schemas-microsoft-com:office:word" xmlns:w="http://schemas.openxmlformats.org/wordprocessingml/2006/main" xmlns:w14="http://schemas.microsoft.com/office/word/2010/wordml" xmlns:w15="http://schemas.microsoft.com/office/word/2012/wordml" xmlns:w16cid="http://schemas.microsoft.com/office/word/2016/wordml/cid" xmlns:w16se="http://schemas.microsoft.com/office/word/2015/wordml/symex" xmlns:wpg="http://schemas.microsoft.com/office/word/2010/wordprocessingGroup" xmlns:wpi="http://schemas.microsoft.com/office/word/2010/wordprocessingInk" xmlns:wne="http://schemas.microsoft.com/office/word/2006/wordml" xmlns:wps="http://schemas.microsoft.com/office/word/2010/wordprocessingShape" mc:Ignorable="w14 w15 w16se w16cid wp14">
+<w15:people xmlns:wpc="http://schemas.microsoft.com/office/word/2010/wordprocessingCanvas" xmlns:cx="http://schemas.microsoft.com/office/drawing/2014/chartex" xmlns:cx1="http://schemas.microsoft.com/office/drawing/2015/9/8/chartex" xmlns:cx2="http://schemas.microsoft.com/office/drawing/2015/10/21/chartex" xmlns:cx3="http://schemas.microsoft.com/office/drawing/2016/5/9/chartex" xmlns:cx4="http://schemas.microsoft.com/office/drawing/2016/5/10/chartex" xmlns:cx5="http://schemas.microsoft.com/office/drawing/2016/5/11/chartex" xmlns:cx6="http://schemas.microsoft.com/office/drawing/2016/5/12/chartex" xmlns:cx7="http://schemas.microsoft.com/office/drawing/2016/5/13/chartex" xmlns:cx8="http://schemas.microsoft.com/office/drawing/2016/5/14/chartex" xmlns:mc="http://schemas.openxmlformats.org/markup-compatibility/2006" xmlns:aink="http://schemas.microsoft.com/office/drawing/2016/ink" xmlns:am3d="http://schemas.microsoft.com/office/drawing/2017/model3d" xmlns:o="urn:schemas-microsoft-com:office:office" xmlns:r="http://schemas.openxmlformats.org/officeDocument/2006/relationships" xmlns:m="http://schemas.openxmlformats.org/officeDocument/2006/math" xmlns:v="urn:schemas-microsoft-com:vml" xmlns:wp14="http://schemas.microsoft.com/office/word/2010/wordprocessingDrawing" xmlns:wp="http://schemas.openxmlformats.org/drawingml/2006/wordprocessingDrawing" xmlns:w10="urn:schemas-microsoft-com:office:word" xmlns:w="http://schemas.openxmlformats.org/wordprocessingml/2006/main" xmlns:w14="http://schemas.microsoft.com/office/word/2010/wordml" xmlns:w15="http://schemas.microsoft.com/office/word/2012/wordml" xmlns:w16cex="http://schemas.microsoft.com/office/word/2018/wordml/cex" xmlns:w16cid="http://schemas.microsoft.com/office/word/2016/wordml/cid" xmlns:w16="http://schemas.microsoft.com/office/word/2018/wordml" xmlns:w16se="http://schemas.microsoft.com/office/word/2015/wordml/symex" xmlns:wpg="http://schemas.microsoft.com/office/word/2010/wordprocessingGroup" xmlns:wpi="http://schemas.microsoft.com/office/word/2010/wordprocessingInk" xmlns:wne="http://schemas.microsoft.com/office/word/2006/wordml" xmlns:wps="http://schemas.microsoft.com/office/word/2010/wordprocessingShape" mc:Ignorable="w14 w15 w16se w16cid w16 w16cex wp14">
+  <w15:person w15:author="Matthew T. Munson">
+    <w15:presenceInfo w15:providerId="AD" w15:userId="S::mmunson2@uw.edu::c79f710d-aede-41b5-9541-fa3d6eb0bb10"/>
+  </w15:person>
   <w15:person w15:author="Kelvin Sung">
     <w15:presenceInfo w15:providerId="None" w15:userId="Kelvin Sung"/>
   </w15:person>
@@ -4839,7 +4870,7 @@
 </file>
 
 <file path=word/styles.xml><?xml version="1.0" encoding="utf-8"?>
-<w:styles xmlns:mc="http://schemas.openxmlformats.org/markup-compatibility/2006" xmlns:r="http://schemas.openxmlformats.org/officeDocument/2006/relationships" xmlns:w="http://schemas.openxmlformats.org/wordprocessingml/2006/main" xmlns:w14="http://schemas.microsoft.com/office/word/2010/wordml" xmlns:w15="http://schemas.microsoft.com/office/word/2012/wordml" xmlns:w16cid="http://schemas.microsoft.com/office/word/2016/wordml/cid" xmlns:w16se="http://schemas.microsoft.com/office/word/2015/wordml/symex" mc:Ignorable="w14 w15 w16se w16cid">
+<w:styles xmlns:mc="http://schemas.openxmlformats.org/markup-compatibility/2006" xmlns:r="http://schemas.openxmlformats.org/officeDocument/2006/relationships" xmlns:w="http://schemas.openxmlformats.org/wordprocessingml/2006/main" xmlns:w14="http://schemas.microsoft.com/office/word/2010/wordml" xmlns:w15="http://schemas.microsoft.com/office/word/2012/wordml" xmlns:w16cex="http://schemas.microsoft.com/office/word/2018/wordml/cex" xmlns:w16cid="http://schemas.microsoft.com/office/word/2016/wordml/cid" xmlns:w16="http://schemas.microsoft.com/office/word/2018/wordml" xmlns:w16se="http://schemas.microsoft.com/office/word/2015/wordml/symex" mc:Ignorable="w14 w15 w16se w16cid w16 w16cex">
   <w:docDefaults>
     <w:rPrDefault>
       <w:rPr>
@@ -4855,7 +4886,7 @@
       </w:pPr>
     </w:pPrDefault>
   </w:docDefaults>
-  <w:latentStyles w:defLockedState="0" w:defUIPriority="99" w:defSemiHidden="0" w:defUnhideWhenUsed="0" w:defQFormat="0" w:count="375">
+  <w:latentStyles w:defLockedState="0" w:defUIPriority="99" w:defSemiHidden="0" w:defUnhideWhenUsed="0" w:defQFormat="0" w:count="376">
     <w:lsdException w:name="Normal" w:uiPriority="0" w:qFormat="1"/>
     <w:lsdException w:name="heading 1" w:uiPriority="0" w:qFormat="1"/>
     <w:lsdException w:name="heading 2" w:semiHidden="1" w:uiPriority="0" w:unhideWhenUsed="1" w:qFormat="1"/>
@@ -4961,7 +4992,6 @@
     <w:lsdException w:name="HTML Sample" w:semiHidden="1" w:unhideWhenUsed="1"/>
     <w:lsdException w:name="HTML Typewriter" w:semiHidden="1" w:unhideWhenUsed="1"/>
     <w:lsdException w:name="HTML Variable" w:semiHidden="1" w:unhideWhenUsed="1"/>
-    <w:lsdException w:name="Normal Table" w:semiHidden="1" w:unhideWhenUsed="1"/>
     <w:lsdException w:name="annotation subject" w:semiHidden="1" w:unhideWhenUsed="1"/>
     <w:lsdException w:name="No List" w:semiHidden="1" w:unhideWhenUsed="1"/>
     <w:lsdException w:name="Outline List 1" w:semiHidden="1" w:unhideWhenUsed="1"/>
@@ -5008,10 +5038,8 @@
     <w:lsdException w:name="Table Subtle 2" w:semiHidden="1" w:unhideWhenUsed="1"/>
     <w:lsdException w:name="Table Web 1" w:semiHidden="1" w:unhideWhenUsed="1"/>
     <w:lsdException w:name="Table Web 2" w:semiHidden="1" w:unhideWhenUsed="1"/>
-    <w:lsdException w:name="Table Web 3" w:semiHidden="1" w:unhideWhenUsed="1"/>
     <w:lsdException w:name="Balloon Text" w:semiHidden="1" w:unhideWhenUsed="1"/>
     <w:lsdException w:name="Table Grid" w:uiPriority="59"/>
-    <w:lsdException w:name="Table Theme" w:semiHidden="1" w:unhideWhenUsed="1"/>
     <w:lsdException w:name="Placeholder Text" w:semiHidden="1"/>
     <w:lsdException w:name="No Spacing" w:uiPriority="1" w:qFormat="1"/>
     <w:lsdException w:name="Light Shading" w:uiPriority="60"/>
@@ -5231,6 +5259,7 @@
     <w:lsdException w:name="Smart Hyperlink" w:semiHidden="1" w:unhideWhenUsed="1"/>
     <w:lsdException w:name="Hashtag" w:semiHidden="1" w:unhideWhenUsed="1"/>
     <w:lsdException w:name="Unresolved Mention" w:semiHidden="1" w:unhideWhenUsed="1"/>
+    <w:lsdException w:name="Smart Link" w:semiHidden="1" w:unhideWhenUsed="1"/>
   </w:latentStyles>
   <w:style w:type="paragraph" w:default="1" w:styleId="Normal">
     <w:name w:val="Normal"/>

</xml_diff>